<commit_message>
#tcc - Etapa 3 Final v2.
</commit_message>
<xml_diff>
--- a/TRABALHOS TEÓRICOS/Etapa 3 João Rafael Campos da Silva.docx
+++ b/TRABALHOS TEÓRICOS/Etapa 3 João Rafael Campos da Silva.docx
@@ -9,13 +9,78 @@
         <w:rPr>
           <w:b/>
           <w:bCs/>
-          <w:color w:val="auto"/>
         </w:rPr>
       </w:pPr>
       <w:r>
         <w:rPr>
           <w:b/>
           <w:bCs/>
+          <w:noProof/>
+        </w:rPr>
+        <w:drawing>
+          <wp:inline distT="0" distB="0" distL="0" distR="0">
+            <wp:extent cx="1444862" cy="1431985"/>
+            <wp:effectExtent l="0" t="0" r="3175" b="0"/>
+            <wp:docPr id="14" name="Imagem 14" descr="C:\Users\jrcsilva\Desktop\Anhanguera-Uniderp.png"/>
+            <wp:cNvGraphicFramePr>
+              <a:graphicFrameLocks xmlns:a="http://schemas.openxmlformats.org/drawingml/2006/main" noChangeAspect="1"/>
+            </wp:cNvGraphicFramePr>
+            <a:graphic xmlns:a="http://schemas.openxmlformats.org/drawingml/2006/main">
+              <a:graphicData uri="http://schemas.openxmlformats.org/drawingml/2006/picture">
+                <pic:pic xmlns:pic="http://schemas.openxmlformats.org/drawingml/2006/picture">
+                  <pic:nvPicPr>
+                    <pic:cNvPr id="0" name="Picture 3" descr="C:\Users\jrcsilva\Desktop\Anhanguera-Uniderp.png"/>
+                    <pic:cNvPicPr>
+                      <a:picLocks noChangeAspect="1" noChangeArrowheads="1"/>
+                    </pic:cNvPicPr>
+                  </pic:nvPicPr>
+                  <pic:blipFill>
+                    <a:blip r:embed="rId7">
+                      <a:extLst>
+                        <a:ext uri="{28A0092B-C50C-407E-A947-70E740481C1C}">
+                          <a14:useLocalDpi xmlns:a14="http://schemas.microsoft.com/office/drawing/2010/main" val="0"/>
+                        </a:ext>
+                      </a:extLst>
+                    </a:blip>
+                    <a:srcRect/>
+                    <a:stretch>
+                      <a:fillRect/>
+                    </a:stretch>
+                  </pic:blipFill>
+                  <pic:spPr bwMode="auto">
+                    <a:xfrm>
+                      <a:off x="0" y="0"/>
+                      <a:ext cx="1493774" cy="1480461"/>
+                    </a:xfrm>
+                    <a:prstGeom prst="rect">
+                      <a:avLst/>
+                    </a:prstGeom>
+                    <a:noFill/>
+                    <a:ln>
+                      <a:noFill/>
+                    </a:ln>
+                  </pic:spPr>
+                </pic:pic>
+              </a:graphicData>
+            </a:graphic>
+          </wp:inline>
+        </w:drawing>
+      </w:r>
+    </w:p>
+    <w:p>
+      <w:pPr>
+        <w:spacing w:line="360" w:lineRule="auto"/>
+        <w:jc w:val="center"/>
+        <w:rPr>
+          <w:b/>
+          <w:bCs/>
+          <w:color w:val="auto"/>
+        </w:rPr>
+      </w:pPr>
+      <w:r>
+        <w:rPr>
+          <w:b/>
+          <w:bCs/>
         </w:rPr>
         <w:t xml:space="preserve">Universidade Anhanguera </w:t>
       </w:r>
@@ -83,25 +148,11 @@
     <w:p>
       <w:pPr>
         <w:spacing w:line="360" w:lineRule="auto"/>
-        <w:jc w:val="center"/>
-      </w:pPr>
-    </w:p>
-    <w:p>
-      <w:pPr>
-        <w:spacing w:line="360" w:lineRule="auto"/>
-        <w:jc w:val="center"/>
-      </w:pPr>
-    </w:p>
-    <w:p>
-      <w:pPr>
-        <w:spacing w:line="360" w:lineRule="auto"/>
-        <w:jc w:val="center"/>
-      </w:pPr>
-    </w:p>
-    <w:p>
-      <w:pPr>
-        <w:spacing w:line="360" w:lineRule="auto"/>
-        <w:jc w:val="center"/>
+      </w:pPr>
+    </w:p>
+    <w:p>
+      <w:pPr>
+        <w:spacing w:line="360" w:lineRule="auto"/>
       </w:pPr>
     </w:p>
     <w:p>
@@ -153,30 +204,6 @@
           <w:sz w:val="32"/>
           <w:szCs w:val="32"/>
         </w:rPr>
-      </w:pPr>
-    </w:p>
-    <w:p>
-      <w:pPr>
-        <w:spacing w:line="360" w:lineRule="auto"/>
-        <w:jc w:val="center"/>
-      </w:pPr>
-    </w:p>
-    <w:p>
-      <w:pPr>
-        <w:spacing w:line="360" w:lineRule="auto"/>
-        <w:jc w:val="center"/>
-      </w:pPr>
-    </w:p>
-    <w:p>
-      <w:pPr>
-        <w:spacing w:line="360" w:lineRule="auto"/>
-        <w:jc w:val="center"/>
-      </w:pPr>
-    </w:p>
-    <w:p>
-      <w:pPr>
-        <w:spacing w:line="360" w:lineRule="auto"/>
-        <w:jc w:val="center"/>
       </w:pPr>
     </w:p>
     <w:p>
@@ -3344,39 +3371,16 @@
               <w:spacing w:after="240" w:line="240" w:lineRule="auto"/>
               <w:rPr>
                 <w:rFonts w:cs="Arial"/>
+                <w:lang w:val="en-US"/>
               </w:rPr>
             </w:pPr>
-            <w:proofErr w:type="spellStart"/>
             <w:r>
               <w:rPr>
                 <w:rFonts w:cs="Arial"/>
                 <w:shd w:val="clear" w:color="auto" w:fill="FFFFFF"/>
-              </w:rPr>
-              <w:t>Hadoop</w:t>
-            </w:r>
-            <w:proofErr w:type="spellEnd"/>
-            <w:r>
-              <w:rPr>
-                <w:rFonts w:cs="Arial"/>
-                <w:shd w:val="clear" w:color="auto" w:fill="FFFFFF"/>
-              </w:rPr>
-              <w:t xml:space="preserve"> </w:t>
-            </w:r>
-            <w:proofErr w:type="spellStart"/>
-            <w:r>
-              <w:rPr>
-                <w:rFonts w:cs="Arial"/>
-                <w:shd w:val="clear" w:color="auto" w:fill="FFFFFF"/>
-              </w:rPr>
-              <w:t>Distributed</w:t>
-            </w:r>
-            <w:proofErr w:type="spellEnd"/>
-            <w:r>
-              <w:rPr>
-                <w:rFonts w:cs="Arial"/>
-                <w:shd w:val="clear" w:color="auto" w:fill="FFFFFF"/>
-              </w:rPr>
-              <w:t xml:space="preserve"> File System</w:t>
+                <w:lang w:val="en-US"/>
+              </w:rPr>
+              <w:t>Hadoop Distributed File System</w:t>
             </w:r>
           </w:p>
           <w:p>
@@ -3404,7 +3408,6 @@
               <w:rPr>
                 <w:rFonts w:cs="Arial"/>
                 <w:shd w:val="clear" w:color="auto" w:fill="FFFFFF"/>
-                <w:lang w:val="en-US"/>
               </w:rPr>
             </w:pPr>
             <w:r>
@@ -3428,16 +3431,39 @@
               <w:rPr>
                 <w:rFonts w:cs="Arial"/>
                 <w:shd w:val="clear" w:color="auto" w:fill="FFFFFF"/>
-                <w:lang w:val="en-US"/>
               </w:rPr>
             </w:pPr>
+            <w:proofErr w:type="spellStart"/>
             <w:r>
               <w:rPr>
                 <w:rFonts w:cs="Arial"/>
                 <w:shd w:val="clear" w:color="auto" w:fill="FFFFFF"/>
-                <w:lang w:val="en-US"/>
-              </w:rPr>
-              <w:t>Not Only SQL</w:t>
+              </w:rPr>
+              <w:t>Not</w:t>
+            </w:r>
+            <w:proofErr w:type="spellEnd"/>
+            <w:r>
+              <w:rPr>
+                <w:rFonts w:cs="Arial"/>
+                <w:shd w:val="clear" w:color="auto" w:fill="FFFFFF"/>
+              </w:rPr>
+              <w:t xml:space="preserve"> </w:t>
+            </w:r>
+            <w:proofErr w:type="spellStart"/>
+            <w:r>
+              <w:rPr>
+                <w:rFonts w:cs="Arial"/>
+                <w:shd w:val="clear" w:color="auto" w:fill="FFFFFF"/>
+              </w:rPr>
+              <w:t>Only</w:t>
+            </w:r>
+            <w:proofErr w:type="spellEnd"/>
+            <w:r>
+              <w:rPr>
+                <w:rFonts w:cs="Arial"/>
+                <w:shd w:val="clear" w:color="auto" w:fill="FFFFFF"/>
+              </w:rPr>
+              <w:t xml:space="preserve"> SQL</w:t>
             </w:r>
           </w:p>
           <w:p>
@@ -3793,8 +3819,6 @@
           <w:bCs/>
         </w:rPr>
       </w:pPr>
-      <w:bookmarkStart w:id="8" w:name="_GoBack"/>
-      <w:bookmarkEnd w:id="8"/>
       <w:r>
         <w:rPr>
           <w:rStyle w:val="NormalChar"/>
@@ -6466,12 +6490,12 @@
         </w:tabs>
         <w:spacing w:line="360" w:lineRule="auto"/>
       </w:pPr>
-      <w:bookmarkStart w:id="9" w:name="_Toc435707036"/>
+      <w:bookmarkStart w:id="8" w:name="_Toc435707036"/>
       <w:r>
         <w:lastRenderedPageBreak/>
         <w:t>1 INTRODUÇÃO</w:t>
       </w:r>
-      <w:bookmarkEnd w:id="9"/>
+      <w:bookmarkEnd w:id="8"/>
     </w:p>
     <w:p/>
     <w:p/>
@@ -6577,72 +6601,72 @@
       <w:pPr>
         <w:pStyle w:val="Ttulo1"/>
       </w:pPr>
-      <w:bookmarkStart w:id="10" w:name="_Toc435707037"/>
+      <w:bookmarkStart w:id="9" w:name="_Toc435707037"/>
       <w:r>
         <w:lastRenderedPageBreak/>
         <w:t>2 OBJETIVOS</w:t>
       </w:r>
+      <w:bookmarkEnd w:id="9"/>
+    </w:p>
+    <w:p/>
+    <w:p>
+      <w:pPr>
+        <w:pStyle w:val="Ttulo1"/>
+      </w:pPr>
+    </w:p>
+    <w:p>
+      <w:pPr>
+        <w:pStyle w:val="Ttulo2"/>
+      </w:pPr>
+      <w:bookmarkStart w:id="10" w:name="_Toc435707038"/>
+      <w:r>
+        <w:t>2.1 Objetivo Geral</w:t>
+      </w:r>
       <w:bookmarkEnd w:id="10"/>
     </w:p>
-    <w:p/>
-    <w:p>
-      <w:pPr>
-        <w:pStyle w:val="Ttulo1"/>
+    <w:p>
+      <w:pPr>
+        <w:spacing w:line="360" w:lineRule="auto"/>
+        <w:ind w:firstLine="851"/>
+        <w:jc w:val="both"/>
+      </w:pPr>
+    </w:p>
+    <w:p>
+      <w:pPr>
+        <w:spacing w:line="360" w:lineRule="auto"/>
+        <w:ind w:firstLine="851"/>
+        <w:jc w:val="both"/>
+      </w:pPr>
+    </w:p>
+    <w:p>
+      <w:pPr>
+        <w:spacing w:line="360" w:lineRule="auto"/>
+        <w:ind w:firstLine="851"/>
+        <w:jc w:val="both"/>
+      </w:pPr>
+      <w:r>
+        <w:t>Auxiliar agricultores na tomada de decisão baseada em uma base de dados meteorológicos não estruturada, gerada a partir de um banco de dados relacional como BDMEP e PROTIN.</w:t>
+      </w:r>
+    </w:p>
+    <w:p>
+      <w:pPr>
+        <w:spacing w:line="360" w:lineRule="auto"/>
+        <w:ind w:firstLine="851"/>
+        <w:jc w:val="both"/>
       </w:pPr>
     </w:p>
     <w:p>
       <w:pPr>
         <w:pStyle w:val="Ttulo2"/>
       </w:pPr>
-      <w:bookmarkStart w:id="11" w:name="_Toc435707038"/>
-      <w:r>
-        <w:t>2.1 Objetivo Geral</w:t>
+      <w:bookmarkStart w:id="11" w:name="_Toc435707039"/>
+      <w:r>
+        <w:t xml:space="preserve">2.2 Objetivos </w:t>
+      </w:r>
+      <w:r>
+        <w:t>Específicos</w:t>
       </w:r>
       <w:bookmarkEnd w:id="11"/>
-    </w:p>
-    <w:p>
-      <w:pPr>
-        <w:spacing w:line="360" w:lineRule="auto"/>
-        <w:ind w:firstLine="851"/>
-        <w:jc w:val="both"/>
-      </w:pPr>
-    </w:p>
-    <w:p>
-      <w:pPr>
-        <w:spacing w:line="360" w:lineRule="auto"/>
-        <w:ind w:firstLine="851"/>
-        <w:jc w:val="both"/>
-      </w:pPr>
-    </w:p>
-    <w:p>
-      <w:pPr>
-        <w:spacing w:line="360" w:lineRule="auto"/>
-        <w:ind w:firstLine="851"/>
-        <w:jc w:val="both"/>
-      </w:pPr>
-      <w:r>
-        <w:t>Auxiliar agricultores na tomada de decisão baseada em uma base de dados meteorológicos não estruturada, gerada a partir de um banco de dados relacional como BDMEP e PROTIN.</w:t>
-      </w:r>
-    </w:p>
-    <w:p>
-      <w:pPr>
-        <w:spacing w:line="360" w:lineRule="auto"/>
-        <w:ind w:firstLine="851"/>
-        <w:jc w:val="both"/>
-      </w:pPr>
-    </w:p>
-    <w:p>
-      <w:pPr>
-        <w:pStyle w:val="Ttulo2"/>
-      </w:pPr>
-      <w:bookmarkStart w:id="12" w:name="_Toc435707039"/>
-      <w:r>
-        <w:t xml:space="preserve">2.2 Objetivos </w:t>
-      </w:r>
-      <w:r>
-        <w:t>Específicos</w:t>
-      </w:r>
-      <w:bookmarkEnd w:id="12"/>
     </w:p>
     <w:p>
       <w:pPr>
@@ -6940,14 +6964,14 @@
       <w:pPr>
         <w:pStyle w:val="Ttulo1"/>
       </w:pPr>
-      <w:bookmarkStart w:id="13" w:name="_Toc435707040"/>
+      <w:bookmarkStart w:id="12" w:name="_Toc435707040"/>
       <w:r>
         <w:t>3</w:t>
       </w:r>
       <w:r>
         <w:t xml:space="preserve"> ESTRUTURA DE CAPÍTULOS</w:t>
       </w:r>
-      <w:bookmarkEnd w:id="13"/>
+      <w:bookmarkEnd w:id="12"/>
     </w:p>
     <w:p>
       <w:pPr>
@@ -7046,7 +7070,7 @@
       <w:r>
         <w:br w:type="page"/>
       </w:r>
-      <w:bookmarkStart w:id="14" w:name="_Toc435707041"/>
+      <w:bookmarkStart w:id="13" w:name="_Toc435707041"/>
       <w:proofErr w:type="gramStart"/>
       <w:r>
         <w:lastRenderedPageBreak/>
@@ -7055,7 +7079,7 @@
       <w:r>
         <w:t xml:space="preserve"> BIG DATA</w:t>
       </w:r>
-      <w:bookmarkEnd w:id="14"/>
+      <w:bookmarkEnd w:id="13"/>
       <w:proofErr w:type="gramEnd"/>
     </w:p>
     <w:p/>
@@ -7086,14 +7110,14 @@
         <w:spacing w:line="360" w:lineRule="auto"/>
         <w:jc w:val="both"/>
       </w:pPr>
-      <w:bookmarkStart w:id="15" w:name="_Toc435707042"/>
+      <w:bookmarkStart w:id="14" w:name="_Toc435707042"/>
       <w:r>
         <w:t>4</w:t>
       </w:r>
       <w:r>
         <w:t>.1 Conceitos de Big Data</w:t>
       </w:r>
-      <w:bookmarkEnd w:id="15"/>
+      <w:bookmarkEnd w:id="14"/>
     </w:p>
     <w:p/>
     <w:p/>
@@ -7453,7 +7477,7 @@
                           </pic:cNvPicPr>
                         </pic:nvPicPr>
                         <pic:blipFill>
-                          <a:blip r:embed="rId7">
+                          <a:blip r:embed="rId8">
                             <a:extLst>
                               <a:ext uri="{28A0092B-C50C-407E-A947-70E740481C1C}">
                                 <a14:useLocalDpi xmlns:a14="http://schemas.microsoft.com/office/drawing/2010/main" val="0"/>
@@ -7528,7 +7552,7 @@
                 <w:szCs w:val="20"/>
               </w:rPr>
             </w:pPr>
-            <w:bookmarkStart w:id="16" w:name="_Toc793086447"/>
+            <w:bookmarkStart w:id="15" w:name="_Toc793086447"/>
             <w:r>
               <w:rPr>
                 <w:b/>
@@ -7574,7 +7598,7 @@
               </w:rPr>
               <w:t xml:space="preserve"> demonstrativo Big Data</w:t>
             </w:r>
-            <w:bookmarkEnd w:id="16"/>
+            <w:bookmarkEnd w:id="15"/>
           </w:p>
         </w:tc>
       </w:tr>
@@ -7709,14 +7733,14 @@
           <w:color w:val="auto"/>
         </w:rPr>
       </w:pPr>
-      <w:bookmarkStart w:id="17" w:name="_Toc435707043"/>
+      <w:bookmarkStart w:id="16" w:name="_Toc435707043"/>
       <w:r>
         <w:t>4</w:t>
       </w:r>
       <w:r>
         <w:t>.2 Etapas do processo Big Data</w:t>
       </w:r>
-      <w:bookmarkEnd w:id="17"/>
+      <w:bookmarkEnd w:id="16"/>
     </w:p>
     <w:p>
       <w:pPr>
@@ -7995,7 +8019,7 @@
                           </pic:cNvPicPr>
                         </pic:nvPicPr>
                         <pic:blipFill>
-                          <a:blip r:embed="rId8">
+                          <a:blip r:embed="rId9">
                             <a:extLst>
                               <a:ext uri="{28A0092B-C50C-407E-A947-70E740481C1C}">
                                 <a14:useLocalDpi xmlns:a14="http://schemas.microsoft.com/office/drawing/2010/main" val="0"/>
@@ -8070,7 +8094,7 @@
                 <w:szCs w:val="20"/>
               </w:rPr>
             </w:pPr>
-            <w:bookmarkStart w:id="18" w:name="_Toc260721147"/>
+            <w:bookmarkStart w:id="17" w:name="_Toc260721147"/>
             <w:r>
               <w:rPr>
                 <w:b/>
@@ -8098,7 +8122,7 @@
               </w:rPr>
               <w:t>- Linha de Processamento do BigData</w:t>
             </w:r>
-            <w:bookmarkEnd w:id="18"/>
+            <w:bookmarkEnd w:id="17"/>
           </w:p>
         </w:tc>
       </w:tr>
@@ -8185,14 +8209,14 @@
         <w:pStyle w:val="Ttulo2"/>
         <w:spacing w:line="360" w:lineRule="auto"/>
       </w:pPr>
-      <w:bookmarkStart w:id="19" w:name="_Toc435707044"/>
+      <w:bookmarkStart w:id="18" w:name="_Toc435707044"/>
       <w:r>
         <w:t>4</w:t>
       </w:r>
       <w:r>
         <w:t>.3 Vantagens</w:t>
       </w:r>
-      <w:bookmarkEnd w:id="19"/>
+      <w:bookmarkEnd w:id="18"/>
     </w:p>
     <w:p/>
     <w:p/>
@@ -8378,7 +8402,7 @@
       <w:r>
         <w:br w:type="page"/>
       </w:r>
-      <w:bookmarkStart w:id="20" w:name="_Toc435707045"/>
+      <w:bookmarkStart w:id="19" w:name="_Toc435707045"/>
       <w:proofErr w:type="gramStart"/>
       <w:r>
         <w:lastRenderedPageBreak/>
@@ -8391,7 +8415,7 @@
       <w:r>
         <w:t xml:space="preserve"> HADOOP</w:t>
       </w:r>
-      <w:bookmarkEnd w:id="20"/>
+      <w:bookmarkEnd w:id="19"/>
     </w:p>
     <w:p/>
     <w:p/>
@@ -8421,14 +8445,14 @@
           <w:color w:val="auto"/>
         </w:rPr>
       </w:pPr>
-      <w:bookmarkStart w:id="21" w:name="_Toc435707046"/>
+      <w:bookmarkStart w:id="20" w:name="_Toc435707046"/>
       <w:r>
         <w:t>5</w:t>
       </w:r>
       <w:r>
         <w:t>.1 Fundamentos do Apache Hadoop</w:t>
       </w:r>
-      <w:bookmarkEnd w:id="21"/>
+      <w:bookmarkEnd w:id="20"/>
     </w:p>
     <w:p>
       <w:pPr>
@@ -8627,7 +8651,7 @@
                           </pic:cNvPicPr>
                         </pic:nvPicPr>
                         <pic:blipFill>
-                          <a:blip r:embed="rId9">
+                          <a:blip r:embed="rId10">
                             <a:extLst>
                               <a:ext uri="{28A0092B-C50C-407E-A947-70E740481C1C}">
                                 <a14:useLocalDpi xmlns:a14="http://schemas.microsoft.com/office/drawing/2010/main" val="0"/>
@@ -8702,7 +8726,7 @@
                 <w:szCs w:val="20"/>
               </w:rPr>
             </w:pPr>
-            <w:bookmarkStart w:id="22" w:name="_Toc1396107303"/>
+            <w:bookmarkStart w:id="21" w:name="_Toc1396107303"/>
             <w:r>
               <w:rPr>
                 <w:b/>
@@ -8740,7 +8764,7 @@
               </w:rPr>
               <w:t>Hadoop</w:t>
             </w:r>
-            <w:bookmarkEnd w:id="22"/>
+            <w:bookmarkEnd w:id="21"/>
             <w:proofErr w:type="spellEnd"/>
           </w:p>
         </w:tc>
@@ -8823,7 +8847,7 @@
           <w:color w:val="auto"/>
         </w:rPr>
       </w:pPr>
-      <w:bookmarkStart w:id="23" w:name="_Toc435707047"/>
+      <w:bookmarkStart w:id="22" w:name="_Toc435707047"/>
       <w:proofErr w:type="gramStart"/>
       <w:r>
         <w:t>5</w:t>
@@ -8835,7 +8859,7 @@
       <w:r>
         <w:t xml:space="preserve"> ao MapReduce</w:t>
       </w:r>
-      <w:bookmarkEnd w:id="23"/>
+      <w:bookmarkEnd w:id="22"/>
     </w:p>
     <w:p>
       <w:pPr>
@@ -9008,7 +9032,7 @@
           <w:color w:val="auto"/>
         </w:rPr>
       </w:pPr>
-      <w:bookmarkStart w:id="24" w:name="_Toc435707048"/>
+      <w:bookmarkStart w:id="23" w:name="_Toc435707048"/>
       <w:proofErr w:type="gramStart"/>
       <w:r>
         <w:t>5</w:t>
@@ -9020,7 +9044,7 @@
       <w:r>
         <w:t xml:space="preserve"> de Arquivo HDFS</w:t>
       </w:r>
-      <w:bookmarkEnd w:id="24"/>
+      <w:bookmarkEnd w:id="23"/>
     </w:p>
     <w:p>
       <w:pPr>
@@ -9178,7 +9202,7 @@
           <w:color w:val="auto"/>
         </w:rPr>
       </w:pPr>
-      <w:bookmarkStart w:id="25" w:name="_Toc435707049"/>
+      <w:bookmarkStart w:id="24" w:name="_Toc435707049"/>
       <w:r>
         <w:t>5</w:t>
       </w:r>
@@ -9188,6 +9212,163 @@
       <w:proofErr w:type="spellStart"/>
       <w:r>
         <w:t>NameNode</w:t>
+      </w:r>
+      <w:bookmarkEnd w:id="24"/>
+      <w:proofErr w:type="spellEnd"/>
+    </w:p>
+    <w:p>
+      <w:pPr>
+        <w:jc w:val="both"/>
+      </w:pPr>
+    </w:p>
+    <w:p>
+      <w:pPr>
+        <w:jc w:val="both"/>
+      </w:pPr>
+    </w:p>
+    <w:p>
+      <w:pPr>
+        <w:spacing w:line="360" w:lineRule="auto"/>
+        <w:ind w:firstLine="851"/>
+        <w:jc w:val="both"/>
+        <w:rPr>
+          <w:color w:val="auto"/>
+        </w:rPr>
+      </w:pPr>
+      <w:r>
+        <w:t xml:space="preserve">O NameNode tem a função de gerenciar arquivos armazenados no HDFS, guardando informações sobre quais DataNodes são responsáveis por quais blocos </w:t>
+      </w:r>
+      <w:r>
+        <w:lastRenderedPageBreak/>
+        <w:t>de dados de cada arquivo, organizando as informações em uma tabela de metadados.</w:t>
+      </w:r>
+      <w:r>
+        <w:t xml:space="preserve"> (</w:t>
+      </w:r>
+      <w:r>
+        <w:t>JONES</w:t>
+      </w:r>
+      <w:r>
+        <w:t>, 201</w:t>
+      </w:r>
+      <w:r>
+        <w:t>0</w:t>
+      </w:r>
+      <w:r>
+        <w:t>)</w:t>
+      </w:r>
+    </w:p>
+    <w:p>
+      <w:pPr>
+        <w:pStyle w:val="Citacao"/>
+        <w:rPr>
+          <w:rFonts w:ascii="Arial" w:hAnsi="Arial" w:cs="Arial"/>
+          <w:color w:val="auto"/>
+          <w:sz w:val="20"/>
+        </w:rPr>
+      </w:pPr>
+      <w:r>
+        <w:rPr>
+          <w:rFonts w:ascii="Arial" w:hAnsi="Arial" w:cs="Arial"/>
+          <w:sz w:val="20"/>
+        </w:rPr>
+        <w:t>“</w:t>
+      </w:r>
+      <w:r>
+        <w:rPr>
+          <w:rFonts w:ascii="Arial" w:hAnsi="Arial" w:cs="Arial"/>
+          <w:sz w:val="20"/>
+        </w:rPr>
+        <w:t xml:space="preserve">São funções do </w:t>
+      </w:r>
+      <w:r>
+        <w:rPr>
+          <w:rFonts w:ascii="Arial" w:hAnsi="Arial" w:cs="Arial"/>
+          <w:sz w:val="20"/>
+        </w:rPr>
+        <w:t>NameNode mapear a localização, realizar a divisão dos arquivos em blocos, encaminhar os blocos aos nós escravos, obter os metadados dos arquivos e controlar a localização de suas réplicas.</w:t>
+      </w:r>
+      <w:r>
+        <w:rPr>
+          <w:rFonts w:ascii="Arial" w:hAnsi="Arial" w:cs="Arial"/>
+          <w:sz w:val="20"/>
+        </w:rPr>
+        <w:t>”</w:t>
+      </w:r>
+      <w:r>
+        <w:rPr>
+          <w:rFonts w:ascii="Arial" w:hAnsi="Arial" w:cs="Arial"/>
+          <w:sz w:val="20"/>
+        </w:rPr>
+        <w:t xml:space="preserve"> </w:t>
+      </w:r>
+      <w:r>
+        <w:rPr>
+          <w:rFonts w:ascii="Arial" w:hAnsi="Arial" w:cs="Arial"/>
+          <w:sz w:val="20"/>
+        </w:rPr>
+        <w:t>(MARTINS, 2013</w:t>
+      </w:r>
+      <w:r>
+        <w:rPr>
+          <w:rFonts w:ascii="Arial" w:hAnsi="Arial" w:cs="Arial"/>
+          <w:sz w:val="20"/>
+        </w:rPr>
+        <w:t>, p.1</w:t>
+      </w:r>
+      <w:r>
+        <w:rPr>
+          <w:rFonts w:ascii="Arial" w:hAnsi="Arial" w:cs="Arial"/>
+          <w:sz w:val="20"/>
+        </w:rPr>
+        <w:t>)</w:t>
+      </w:r>
+    </w:p>
+    <w:p>
+      <w:pPr>
+        <w:spacing w:line="360" w:lineRule="auto"/>
+        <w:ind w:firstLine="851"/>
+        <w:jc w:val="both"/>
+        <w:rPr>
+          <w:u w:val="single"/>
+        </w:rPr>
+      </w:pPr>
+      <w:r>
+        <w:t>O NameNode é constantemente acessado e é necessário um desempenho aceitável, por esse motivo, todas as informações são mantidas em memória. Ele integra o HDFS e está localizado no nó mestre da aplicação.</w:t>
+      </w:r>
+      <w:r>
+        <w:t xml:space="preserve"> (</w:t>
+      </w:r>
+      <w:r>
+        <w:t>JONES</w:t>
+      </w:r>
+      <w:r>
+        <w:t>, 2013)</w:t>
+      </w:r>
+    </w:p>
+    <w:p>
+      <w:pPr>
+        <w:pStyle w:val="Ttulo3"/>
+        <w:jc w:val="both"/>
+      </w:pPr>
+    </w:p>
+    <w:p/>
+    <w:p>
+      <w:pPr>
+        <w:pStyle w:val="Ttulo3"/>
+        <w:spacing w:line="360" w:lineRule="auto"/>
+        <w:jc w:val="both"/>
+      </w:pPr>
+      <w:bookmarkStart w:id="25" w:name="_Toc435707050"/>
+      <w:r>
+        <w:t>5</w:t>
+      </w:r>
+      <w:r>
+        <w:t xml:space="preserve">.3.2 </w:t>
+      </w:r>
+      <w:proofErr w:type="spellStart"/>
+      <w:r>
+        <w:t>DataNode</w:t>
       </w:r>
       <w:bookmarkEnd w:id="25"/>
       <w:proofErr w:type="spellEnd"/>
@@ -9207,28 +9388,27 @@
         <w:spacing w:line="360" w:lineRule="auto"/>
         <w:ind w:firstLine="851"/>
         <w:jc w:val="both"/>
-        <w:rPr>
-          <w:color w:val="auto"/>
-        </w:rPr>
-      </w:pPr>
-      <w:r>
-        <w:t xml:space="preserve">O NameNode tem a função de gerenciar arquivos armazenados no HDFS, guardando informações sobre quais DataNodes são responsáveis por quais blocos </w:t>
-      </w:r>
-      <w:r>
-        <w:lastRenderedPageBreak/>
-        <w:t>de dados de cada arquivo, organizando as informações em uma tabela de metadados.</w:t>
+      </w:pPr>
+      <w:r>
+        <w:t>O DataNode, como parte do nome diz, fica responsável pelo armazenamento do conteúdo dos arquivos nos computadores escravos. Como o HDFS é um sistema de arquivos distribuído, é normal que exist</w:t>
+      </w:r>
+      <w:r>
+        <w:t>irem</w:t>
+      </w:r>
+      <w:r>
+        <w:t xml:space="preserve"> diversas instâncias de DataNode em uma aplicação Hadoop, possibilitando que os arquivos sejam particionados em blocos que ficam replicados em computadores diferentes. Um DataNode poderá guardar diversos blocos, inclusive de diferentes arquivos, no entanto, eles precisam retornar informações constantemente ao NameNode, comunicando-o sobre as operações que estão sendo executadas nos blocos.</w:t>
       </w:r>
       <w:r>
         <w:t xml:space="preserve"> (</w:t>
       </w:r>
       <w:r>
-        <w:t>JONES</w:t>
+        <w:t>SILVA</w:t>
       </w:r>
       <w:r>
         <w:t>, 201</w:t>
       </w:r>
       <w:r>
-        <w:t>0</w:t>
+        <w:t>5</w:t>
       </w:r>
       <w:r>
         <w:t>)</w:t>
@@ -9236,162 +9416,6 @@
     </w:p>
     <w:p>
       <w:pPr>
-        <w:pStyle w:val="Citacao"/>
-        <w:rPr>
-          <w:rFonts w:ascii="Arial" w:hAnsi="Arial" w:cs="Arial"/>
-          <w:color w:val="auto"/>
-          <w:sz w:val="20"/>
-        </w:rPr>
-      </w:pPr>
-      <w:r>
-        <w:rPr>
-          <w:rFonts w:ascii="Arial" w:hAnsi="Arial" w:cs="Arial"/>
-          <w:sz w:val="20"/>
-        </w:rPr>
-        <w:t>“</w:t>
-      </w:r>
-      <w:r>
-        <w:rPr>
-          <w:rFonts w:ascii="Arial" w:hAnsi="Arial" w:cs="Arial"/>
-          <w:sz w:val="20"/>
-        </w:rPr>
-        <w:t xml:space="preserve">São funções do </w:t>
-      </w:r>
-      <w:r>
-        <w:rPr>
-          <w:rFonts w:ascii="Arial" w:hAnsi="Arial" w:cs="Arial"/>
-          <w:sz w:val="20"/>
-        </w:rPr>
-        <w:t>NameNode mapear a localização, realizar a divisão dos arquivos em blocos, encaminhar os blocos aos nós escravos, obter os metadados dos arquivos e controlar a localização de suas réplicas.</w:t>
-      </w:r>
-      <w:r>
-        <w:rPr>
-          <w:rFonts w:ascii="Arial" w:hAnsi="Arial" w:cs="Arial"/>
-          <w:sz w:val="20"/>
-        </w:rPr>
-        <w:t>”</w:t>
-      </w:r>
-      <w:r>
-        <w:rPr>
-          <w:rFonts w:ascii="Arial" w:hAnsi="Arial" w:cs="Arial"/>
-          <w:sz w:val="20"/>
-        </w:rPr>
-        <w:t xml:space="preserve"> </w:t>
-      </w:r>
-      <w:r>
-        <w:rPr>
-          <w:rFonts w:ascii="Arial" w:hAnsi="Arial" w:cs="Arial"/>
-          <w:sz w:val="20"/>
-        </w:rPr>
-        <w:t>(MARTINS, 2013</w:t>
-      </w:r>
-      <w:r>
-        <w:rPr>
-          <w:rFonts w:ascii="Arial" w:hAnsi="Arial" w:cs="Arial"/>
-          <w:sz w:val="20"/>
-        </w:rPr>
-        <w:t>, p.1</w:t>
-      </w:r>
-      <w:r>
-        <w:rPr>
-          <w:rFonts w:ascii="Arial" w:hAnsi="Arial" w:cs="Arial"/>
-          <w:sz w:val="20"/>
-        </w:rPr>
-        <w:t>)</w:t>
-      </w:r>
-    </w:p>
-    <w:p>
-      <w:pPr>
-        <w:spacing w:line="360" w:lineRule="auto"/>
-        <w:ind w:firstLine="851"/>
-        <w:jc w:val="both"/>
-        <w:rPr>
-          <w:u w:val="single"/>
-        </w:rPr>
-      </w:pPr>
-      <w:r>
-        <w:t>O NameNode é constantemente acessado e é necessário um desempenho aceitável, por esse motivo, todas as informações são mantidas em memória. Ele integra o HDFS e está localizado no nó mestre da aplicação.</w:t>
-      </w:r>
-      <w:r>
-        <w:t xml:space="preserve"> (</w:t>
-      </w:r>
-      <w:r>
-        <w:t>JONES</w:t>
-      </w:r>
-      <w:r>
-        <w:t>, 2013)</w:t>
-      </w:r>
-    </w:p>
-    <w:p>
-      <w:pPr>
-        <w:pStyle w:val="Ttulo3"/>
-        <w:jc w:val="both"/>
-      </w:pPr>
-    </w:p>
-    <w:p/>
-    <w:p>
-      <w:pPr>
-        <w:pStyle w:val="Ttulo3"/>
-        <w:spacing w:line="360" w:lineRule="auto"/>
-        <w:jc w:val="both"/>
-      </w:pPr>
-      <w:bookmarkStart w:id="26" w:name="_Toc435707050"/>
-      <w:r>
-        <w:t>5</w:t>
-      </w:r>
-      <w:r>
-        <w:t xml:space="preserve">.3.2 </w:t>
-      </w:r>
-      <w:proofErr w:type="spellStart"/>
-      <w:r>
-        <w:t>DataNode</w:t>
-      </w:r>
-      <w:bookmarkEnd w:id="26"/>
-      <w:proofErr w:type="spellEnd"/>
-    </w:p>
-    <w:p>
-      <w:pPr>
-        <w:jc w:val="both"/>
-      </w:pPr>
-    </w:p>
-    <w:p>
-      <w:pPr>
-        <w:jc w:val="both"/>
-      </w:pPr>
-    </w:p>
-    <w:p>
-      <w:pPr>
-        <w:spacing w:line="360" w:lineRule="auto"/>
-        <w:ind w:firstLine="851"/>
-        <w:jc w:val="both"/>
-      </w:pPr>
-      <w:r>
-        <w:t>O DataNode, como parte do nome diz, fica responsável pelo armazenamento do conteúdo dos arquivos nos computadores escravos. Como o HDFS é um sistema de arquivos distribuído, é normal que exist</w:t>
-      </w:r>
-      <w:r>
-        <w:t>irem</w:t>
-      </w:r>
-      <w:r>
-        <w:t xml:space="preserve"> diversas instâncias de DataNode em uma aplicação Hadoop, possibilitando que os arquivos sejam particionados em blocos que ficam replicados em computadores diferentes. Um DataNode poderá guardar diversos blocos, inclusive de diferentes arquivos, no entanto, eles precisam retornar informações constantemente ao NameNode, comunicando-o sobre as operações que estão sendo executadas nos blocos.</w:t>
-      </w:r>
-      <w:r>
-        <w:t xml:space="preserve"> (</w:t>
-      </w:r>
-      <w:r>
-        <w:t>SILVA</w:t>
-      </w:r>
-      <w:r>
-        <w:t>, 201</w:t>
-      </w:r>
-      <w:r>
-        <w:t>5</w:t>
-      </w:r>
-      <w:r>
-        <w:t>)</w:t>
-      </w:r>
-    </w:p>
-    <w:p>
-      <w:pPr>
         <w:pStyle w:val="Ttulo1"/>
         <w:spacing w:line="360" w:lineRule="auto"/>
         <w:jc w:val="both"/>
@@ -9402,7 +9426,7 @@
       <w:r>
         <w:br w:type="page"/>
       </w:r>
-      <w:bookmarkStart w:id="27" w:name="_Toc435707051"/>
+      <w:bookmarkStart w:id="26" w:name="_Toc435707051"/>
       <w:r>
         <w:lastRenderedPageBreak/>
         <w:t>6</w:t>
@@ -9410,67 +9434,67 @@
       <w:r>
         <w:t xml:space="preserve"> BANCOS DE DADOS NOSQL</w:t>
       </w:r>
+      <w:bookmarkEnd w:id="26"/>
+    </w:p>
+    <w:p>
+      <w:pPr>
+        <w:jc w:val="both"/>
+      </w:pPr>
+    </w:p>
+    <w:p>
+      <w:pPr>
+        <w:jc w:val="both"/>
+      </w:pPr>
+    </w:p>
+    <w:p>
+      <w:pPr>
+        <w:spacing w:line="360" w:lineRule="auto"/>
+        <w:ind w:firstLine="851"/>
+        <w:jc w:val="both"/>
+      </w:pPr>
+      <w:r>
+        <w:t>Nesse capitulo serão abordados conceitos de NoSQL e porque ele é associado ao Big Data introduzindo quais são os principais Bancos dessa categoria usados atualmente.</w:t>
+      </w:r>
+    </w:p>
+    <w:p>
+      <w:pPr>
+        <w:pStyle w:val="Ttulo2"/>
+        <w:jc w:val="both"/>
+      </w:pPr>
+    </w:p>
+    <w:p>
+      <w:pPr>
+        <w:pStyle w:val="Ttulo2"/>
+        <w:spacing w:line="360" w:lineRule="auto"/>
+        <w:jc w:val="both"/>
+      </w:pPr>
+    </w:p>
+    <w:p>
+      <w:pPr>
+        <w:pStyle w:val="Ttulo2"/>
+        <w:spacing w:line="360" w:lineRule="auto"/>
+        <w:jc w:val="both"/>
+        <w:rPr>
+          <w:color w:val="auto"/>
+        </w:rPr>
+      </w:pPr>
+      <w:bookmarkStart w:id="27" w:name="_Toc435707052"/>
+      <w:proofErr w:type="gramStart"/>
+      <w:r>
+        <w:t>6</w:t>
+      </w:r>
+      <w:r>
+        <w:t>.1 Introdução</w:t>
+      </w:r>
+      <w:proofErr w:type="gramEnd"/>
+      <w:r>
+        <w:t xml:space="preserve"> ao </w:t>
+      </w:r>
+      <w:proofErr w:type="spellStart"/>
+      <w:r>
+        <w:t>NoSQL</w:t>
+      </w:r>
       <w:bookmarkEnd w:id="27"/>
-    </w:p>
-    <w:p>
-      <w:pPr>
-        <w:jc w:val="both"/>
-      </w:pPr>
-    </w:p>
-    <w:p>
-      <w:pPr>
-        <w:jc w:val="both"/>
-      </w:pPr>
-    </w:p>
-    <w:p>
-      <w:pPr>
-        <w:spacing w:line="360" w:lineRule="auto"/>
-        <w:ind w:firstLine="851"/>
-        <w:jc w:val="both"/>
-      </w:pPr>
-      <w:r>
-        <w:t>Nesse capitulo serão abordados conceitos de NoSQL e porque ele é associado ao Big Data introduzindo quais são os principais Bancos dessa categoria usados atualmente.</w:t>
-      </w:r>
-    </w:p>
-    <w:p>
-      <w:pPr>
-        <w:pStyle w:val="Ttulo2"/>
-        <w:jc w:val="both"/>
-      </w:pPr>
-    </w:p>
-    <w:p>
-      <w:pPr>
-        <w:pStyle w:val="Ttulo2"/>
-        <w:spacing w:line="360" w:lineRule="auto"/>
-        <w:jc w:val="both"/>
-      </w:pPr>
-    </w:p>
-    <w:p>
-      <w:pPr>
-        <w:pStyle w:val="Ttulo2"/>
-        <w:spacing w:line="360" w:lineRule="auto"/>
-        <w:jc w:val="both"/>
-        <w:rPr>
-          <w:color w:val="auto"/>
-        </w:rPr>
-      </w:pPr>
-      <w:bookmarkStart w:id="28" w:name="_Toc435707052"/>
-      <w:proofErr w:type="gramStart"/>
-      <w:r>
-        <w:t>6</w:t>
-      </w:r>
-      <w:r>
-        <w:t>.1 Introdução</w:t>
-      </w:r>
-      <w:proofErr w:type="gramEnd"/>
-      <w:r>
-        <w:t xml:space="preserve"> ao </w:t>
-      </w:r>
-      <w:proofErr w:type="spellStart"/>
-      <w:r>
-        <w:t>NoSQL</w:t>
-      </w:r>
-      <w:bookmarkEnd w:id="28"/>
       <w:proofErr w:type="spellEnd"/>
     </w:p>
     <w:p>
@@ -9754,7 +9778,7 @@
         <w:spacing w:line="360" w:lineRule="auto"/>
         <w:jc w:val="both"/>
       </w:pPr>
-      <w:bookmarkStart w:id="29" w:name="_Toc435707053"/>
+      <w:bookmarkStart w:id="28" w:name="_Toc435707053"/>
       <w:r>
         <w:lastRenderedPageBreak/>
         <w:t>6</w:t>
@@ -9770,7 +9794,7 @@
       <w:r>
         <w:t xml:space="preserve"> com o Modelo Relacional</w:t>
       </w:r>
-      <w:bookmarkEnd w:id="29"/>
+      <w:bookmarkEnd w:id="28"/>
     </w:p>
     <w:p/>
     <w:p/>
@@ -9982,7 +10006,7 @@
           <w:color w:val="auto"/>
         </w:rPr>
       </w:pPr>
-      <w:bookmarkStart w:id="30" w:name="_Toc435707054"/>
+      <w:bookmarkStart w:id="29" w:name="_Toc435707054"/>
       <w:r>
         <w:t>6</w:t>
       </w:r>
@@ -9995,178 +10019,178 @@
       <w:r>
         <w:t xml:space="preserve"> de Bancos NoSQL</w:t>
       </w:r>
+      <w:bookmarkEnd w:id="29"/>
+    </w:p>
+    <w:p>
+      <w:pPr>
+        <w:jc w:val="both"/>
+      </w:pPr>
+    </w:p>
+    <w:p>
+      <w:pPr>
+        <w:jc w:val="both"/>
+      </w:pPr>
+    </w:p>
+    <w:p>
+      <w:pPr>
+        <w:spacing w:line="360" w:lineRule="auto"/>
+        <w:ind w:firstLine="851"/>
+        <w:jc w:val="both"/>
+      </w:pPr>
+      <w:r>
+        <w:t xml:space="preserve">Segundo o portal de artigos DEVMEDIA, essas são as principais características dos bancos de dados </w:t>
+      </w:r>
+      <w:proofErr w:type="spellStart"/>
+      <w:r>
+        <w:t>NoSQL</w:t>
+      </w:r>
+      <w:proofErr w:type="spellEnd"/>
+      <w:r>
+        <w:t>.</w:t>
+      </w:r>
+    </w:p>
+    <w:p>
+      <w:pPr>
+        <w:spacing w:line="360" w:lineRule="auto"/>
+        <w:ind w:firstLine="851"/>
+        <w:jc w:val="both"/>
+        <w:rPr>
+          <w:color w:val="auto"/>
+        </w:rPr>
+      </w:pPr>
+      <w:r>
+        <w:t xml:space="preserve">Bancos de dados </w:t>
+      </w:r>
+      <w:proofErr w:type="spellStart"/>
+      <w:r>
+        <w:t>NoSQL</w:t>
+      </w:r>
+      <w:proofErr w:type="spellEnd"/>
+      <w:r>
+        <w:t xml:space="preserve"> visão a utilização de processamento paralelo para a manipulação de informações. Para que o processamento de um grande volume de dados ocorra com uma performance razoável, é mais eficaz que o trabalho seja </w:t>
+      </w:r>
+      <w:r>
+        <w:t>dividido</w:t>
+      </w:r>
+      <w:r>
+        <w:t xml:space="preserve"> em </w:t>
+      </w:r>
+      <w:r>
+        <w:t>várias</w:t>
+      </w:r>
+      <w:r>
+        <w:t xml:space="preserve"> tarefas menores e que podem assim ser executadas de forma assíncrona utilizando todo o poder de processamento de cada </w:t>
+      </w:r>
+      <w:r>
+        <w:t>máquina</w:t>
+      </w:r>
+      <w:r>
+        <w:t xml:space="preserve"> em uma infraestrutura distribuída.</w:t>
+      </w:r>
+    </w:p>
+    <w:p>
+      <w:pPr>
+        <w:spacing w:line="360" w:lineRule="auto"/>
+        <w:ind w:firstLine="851"/>
+        <w:jc w:val="both"/>
+        <w:rPr>
+          <w:color w:val="auto"/>
+        </w:rPr>
+      </w:pPr>
+      <w:r>
+        <w:t xml:space="preserve">O uso de </w:t>
+      </w:r>
+      <w:r>
+        <w:t>vários processadores pequenos</w:t>
+      </w:r>
+      <w:r>
+        <w:t xml:space="preserve"> trabalhando ao mesmo tempo se torna mais eficiente do que um processador maior que pode ficar ocioso executando uma única função de cada vez, além de ser uma alternativa muito mais econômica evitando que empresas fiquem presas as poucas fornecedoras que disponibilizam hardwares poderosos.</w:t>
+      </w:r>
+    </w:p>
+    <w:p>
+      <w:pPr>
+        <w:spacing w:line="360" w:lineRule="auto"/>
+        <w:ind w:firstLine="851"/>
+        <w:jc w:val="both"/>
+        <w:rPr>
+          <w:color w:val="auto"/>
+        </w:rPr>
+      </w:pPr>
+      <w:r>
+        <w:t xml:space="preserve">Para atender seus usuários de forma mais apropriada as empresas distribuem seus data centers por diversas partes </w:t>
+      </w:r>
+      <w:r>
+        <w:t>do país</w:t>
+      </w:r>
+      <w:r>
+        <w:t xml:space="preserve"> ou do mundo, visando solucionar problemas de disponibilidade e performance.</w:t>
+      </w:r>
+      <w:r>
+        <w:t xml:space="preserve"> (</w:t>
+      </w:r>
+      <w:r>
+        <w:t>KOKAY</w:t>
+      </w:r>
+      <w:r>
+        <w:t>, 2012)</w:t>
+      </w:r>
+    </w:p>
+    <w:p>
+      <w:pPr>
+        <w:spacing w:line="360" w:lineRule="auto"/>
+        <w:ind w:firstLine="851"/>
+        <w:jc w:val="both"/>
+        <w:rPr>
+          <w:color w:val="auto"/>
+        </w:rPr>
+      </w:pPr>
+      <w:r>
+        <w:t>A distribuição deles combinada com o hardware barato, obrigando ao sistema a necessidade de ser sólido o suficiente para tolerar falhas constantes e imprevisíveis, seja a mesma relacionada ao hardware ou a infraestrutura do local onde o data center se localiza.</w:t>
+      </w:r>
+      <w:r>
+        <w:t xml:space="preserve"> (</w:t>
+      </w:r>
+      <w:r>
+        <w:t>KOKAY</w:t>
+      </w:r>
+      <w:r>
+        <w:t>, 2012)</w:t>
+      </w:r>
+    </w:p>
+    <w:p>
+      <w:pPr>
+        <w:spacing w:line="360" w:lineRule="auto"/>
+        <w:ind w:firstLine="851"/>
+        <w:jc w:val="both"/>
+      </w:pPr>
+      <w:r>
+        <w:t>Pensando nessas necessidades foram surgindo diversos tipos de bancos NoSQL buscando atender a diversas particularidades.</w:t>
+      </w:r>
+    </w:p>
+    <w:p>
+      <w:pPr>
+        <w:pStyle w:val="Ttulo3"/>
+        <w:jc w:val="both"/>
+      </w:pPr>
+    </w:p>
+    <w:p/>
+    <w:p>
+      <w:pPr>
+        <w:pStyle w:val="Ttulo3"/>
+        <w:spacing w:line="360" w:lineRule="auto"/>
+        <w:jc w:val="both"/>
+        <w:rPr>
+          <w:color w:val="auto"/>
+        </w:rPr>
+      </w:pPr>
+      <w:bookmarkStart w:id="30" w:name="_Toc435707055"/>
+      <w:r>
+        <w:t>6</w:t>
+      </w:r>
+      <w:r>
+        <w:t>.3.1 Bancos de Dados Chave/Valor</w:t>
+      </w:r>
       <w:bookmarkEnd w:id="30"/>
-    </w:p>
-    <w:p>
-      <w:pPr>
-        <w:jc w:val="both"/>
-      </w:pPr>
-    </w:p>
-    <w:p>
-      <w:pPr>
-        <w:jc w:val="both"/>
-      </w:pPr>
-    </w:p>
-    <w:p>
-      <w:pPr>
-        <w:spacing w:line="360" w:lineRule="auto"/>
-        <w:ind w:firstLine="851"/>
-        <w:jc w:val="both"/>
-      </w:pPr>
-      <w:r>
-        <w:t xml:space="preserve">Segundo o portal de artigos DEVMEDIA, essas são as principais características dos bancos de dados </w:t>
-      </w:r>
-      <w:proofErr w:type="spellStart"/>
-      <w:r>
-        <w:t>NoSQL</w:t>
-      </w:r>
-      <w:proofErr w:type="spellEnd"/>
-      <w:r>
-        <w:t>.</w:t>
-      </w:r>
-    </w:p>
-    <w:p>
-      <w:pPr>
-        <w:spacing w:line="360" w:lineRule="auto"/>
-        <w:ind w:firstLine="851"/>
-        <w:jc w:val="both"/>
-        <w:rPr>
-          <w:color w:val="auto"/>
-        </w:rPr>
-      </w:pPr>
-      <w:r>
-        <w:t xml:space="preserve">Bancos de dados </w:t>
-      </w:r>
-      <w:proofErr w:type="spellStart"/>
-      <w:r>
-        <w:t>NoSQL</w:t>
-      </w:r>
-      <w:proofErr w:type="spellEnd"/>
-      <w:r>
-        <w:t xml:space="preserve"> visão a utilização de processamento paralelo para a manipulação de informações. Para que o processamento de um grande volume de dados ocorra com uma performance razoável, é mais eficaz que o trabalho seja </w:t>
-      </w:r>
-      <w:r>
-        <w:t>dividido</w:t>
-      </w:r>
-      <w:r>
-        <w:t xml:space="preserve"> em </w:t>
-      </w:r>
-      <w:r>
-        <w:t>várias</w:t>
-      </w:r>
-      <w:r>
-        <w:t xml:space="preserve"> tarefas menores e que podem assim ser executadas de forma assíncrona utilizando todo o poder de processamento de cada </w:t>
-      </w:r>
-      <w:r>
-        <w:t>máquina</w:t>
-      </w:r>
-      <w:r>
-        <w:t xml:space="preserve"> em uma infraestrutura distribuída.</w:t>
-      </w:r>
-    </w:p>
-    <w:p>
-      <w:pPr>
-        <w:spacing w:line="360" w:lineRule="auto"/>
-        <w:ind w:firstLine="851"/>
-        <w:jc w:val="both"/>
-        <w:rPr>
-          <w:color w:val="auto"/>
-        </w:rPr>
-      </w:pPr>
-      <w:r>
-        <w:t xml:space="preserve">O uso de </w:t>
-      </w:r>
-      <w:r>
-        <w:t>vários processadores pequenos</w:t>
-      </w:r>
-      <w:r>
-        <w:t xml:space="preserve"> trabalhando ao mesmo tempo se torna mais eficiente do que um processador maior que pode ficar ocioso executando uma única função de cada vez, além de ser uma alternativa muito mais econômica evitando que empresas fiquem presas as poucas fornecedoras que disponibilizam hardwares poderosos.</w:t>
-      </w:r>
-    </w:p>
-    <w:p>
-      <w:pPr>
-        <w:spacing w:line="360" w:lineRule="auto"/>
-        <w:ind w:firstLine="851"/>
-        <w:jc w:val="both"/>
-        <w:rPr>
-          <w:color w:val="auto"/>
-        </w:rPr>
-      </w:pPr>
-      <w:r>
-        <w:t xml:space="preserve">Para atender seus usuários de forma mais apropriada as empresas distribuem seus data centers por diversas partes </w:t>
-      </w:r>
-      <w:r>
-        <w:t>do país</w:t>
-      </w:r>
-      <w:r>
-        <w:t xml:space="preserve"> ou do mundo, visando solucionar problemas de disponibilidade e performance.</w:t>
-      </w:r>
-      <w:r>
-        <w:t xml:space="preserve"> (</w:t>
-      </w:r>
-      <w:r>
-        <w:t>KOKAY</w:t>
-      </w:r>
-      <w:r>
-        <w:t>, 2012)</w:t>
-      </w:r>
-    </w:p>
-    <w:p>
-      <w:pPr>
-        <w:spacing w:line="360" w:lineRule="auto"/>
-        <w:ind w:firstLine="851"/>
-        <w:jc w:val="both"/>
-        <w:rPr>
-          <w:color w:val="auto"/>
-        </w:rPr>
-      </w:pPr>
-      <w:r>
-        <w:t>A distribuição deles combinada com o hardware barato, obrigando ao sistema a necessidade de ser sólido o suficiente para tolerar falhas constantes e imprevisíveis, seja a mesma relacionada ao hardware ou a infraestrutura do local onde o data center se localiza.</w:t>
-      </w:r>
-      <w:r>
-        <w:t xml:space="preserve"> (</w:t>
-      </w:r>
-      <w:r>
-        <w:t>KOKAY</w:t>
-      </w:r>
-      <w:r>
-        <w:t>, 2012)</w:t>
-      </w:r>
-    </w:p>
-    <w:p>
-      <w:pPr>
-        <w:spacing w:line="360" w:lineRule="auto"/>
-        <w:ind w:firstLine="851"/>
-        <w:jc w:val="both"/>
-      </w:pPr>
-      <w:r>
-        <w:t>Pensando nessas necessidades foram surgindo diversos tipos de bancos NoSQL buscando atender a diversas particularidades.</w:t>
-      </w:r>
-    </w:p>
-    <w:p>
-      <w:pPr>
-        <w:pStyle w:val="Ttulo3"/>
-        <w:jc w:val="both"/>
-      </w:pPr>
-    </w:p>
-    <w:p/>
-    <w:p>
-      <w:pPr>
-        <w:pStyle w:val="Ttulo3"/>
-        <w:spacing w:line="360" w:lineRule="auto"/>
-        <w:jc w:val="both"/>
-        <w:rPr>
-          <w:color w:val="auto"/>
-        </w:rPr>
-      </w:pPr>
-      <w:bookmarkStart w:id="31" w:name="_Toc435707055"/>
-      <w:r>
-        <w:t>6</w:t>
-      </w:r>
-      <w:r>
-        <w:t>.3.1 Bancos de Dados Chave/Valor</w:t>
-      </w:r>
-      <w:bookmarkEnd w:id="31"/>
     </w:p>
     <w:p>
       <w:pPr>
@@ -10248,105 +10272,105 @@
           <w:color w:val="auto"/>
         </w:rPr>
       </w:pPr>
-      <w:bookmarkStart w:id="32" w:name="_Toc435707056"/>
+      <w:bookmarkStart w:id="31" w:name="_Toc435707056"/>
       <w:r>
         <w:t>6</w:t>
       </w:r>
       <w:r>
         <w:t>.3.2 Bancos de Dados Orientados a Documentos</w:t>
       </w:r>
+      <w:bookmarkEnd w:id="31"/>
+    </w:p>
+    <w:p>
+      <w:pPr>
+        <w:jc w:val="both"/>
+      </w:pPr>
+    </w:p>
+    <w:p>
+      <w:pPr>
+        <w:jc w:val="both"/>
+      </w:pPr>
+    </w:p>
+    <w:p>
+      <w:pPr>
+        <w:spacing w:line="360" w:lineRule="auto"/>
+        <w:ind w:firstLine="851"/>
+        <w:jc w:val="both"/>
+      </w:pPr>
+      <w:r>
+        <w:t>Os documentos dos bancos dessa categoria</w:t>
+      </w:r>
+      <w:r>
+        <w:t xml:space="preserve"> são</w:t>
+      </w:r>
+      <w:r>
+        <w:t xml:space="preserve"> coleções de atributos e valores, onde o atributo pode ser </w:t>
+      </w:r>
+      <w:r>
+        <w:t>multivalorado</w:t>
+      </w:r>
+      <w:r>
+        <w:t xml:space="preserve">. Normalmente os bancos de dados orientados a documento não possuem tipo definido, ou seja, </w:t>
+      </w:r>
+      <w:r>
+        <w:t>os documentos armazenados não têm</w:t>
+      </w:r>
+      <w:r>
+        <w:t xml:space="preserve"> a mesma estrutura.</w:t>
+      </w:r>
+      <w:r>
+        <w:t xml:space="preserve"> (</w:t>
+      </w:r>
+      <w:r>
+        <w:t>MOURA</w:t>
+      </w:r>
+      <w:r>
+        <w:t>, 2012)</w:t>
+      </w:r>
+    </w:p>
+    <w:p>
+      <w:pPr>
+        <w:spacing w:line="360" w:lineRule="auto"/>
+        <w:ind w:firstLine="851"/>
+        <w:jc w:val="both"/>
+      </w:pPr>
+      <w:r>
+        <w:t>Esse aspecto os torna ótimas opções para o armazenamento de dados semi estruturados. Alguns bancos que utilizam esse padrão são:</w:t>
+      </w:r>
+      <w:r>
+        <w:t xml:space="preserve"> MongoDb, CouchDB, RavenDb, etc. (</w:t>
+      </w:r>
+      <w:r>
+        <w:t>MOURA</w:t>
+      </w:r>
+      <w:r>
+        <w:t>, 2012)</w:t>
+      </w:r>
+    </w:p>
+    <w:p>
+      <w:pPr>
+        <w:pStyle w:val="Ttulo3"/>
+        <w:jc w:val="both"/>
+      </w:pPr>
+    </w:p>
+    <w:p/>
+    <w:p>
+      <w:pPr>
+        <w:pStyle w:val="Ttulo3"/>
+        <w:spacing w:line="360" w:lineRule="auto"/>
+        <w:jc w:val="both"/>
+        <w:rPr>
+          <w:color w:val="auto"/>
+        </w:rPr>
+      </w:pPr>
+      <w:bookmarkStart w:id="32" w:name="_Toc435707057"/>
+      <w:r>
+        <w:t>6</w:t>
+      </w:r>
+      <w:r>
+        <w:t>.3.3 Bancos de Dados de Famílias de Colunas</w:t>
+      </w:r>
       <w:bookmarkEnd w:id="32"/>
-    </w:p>
-    <w:p>
-      <w:pPr>
-        <w:jc w:val="both"/>
-      </w:pPr>
-    </w:p>
-    <w:p>
-      <w:pPr>
-        <w:jc w:val="both"/>
-      </w:pPr>
-    </w:p>
-    <w:p>
-      <w:pPr>
-        <w:spacing w:line="360" w:lineRule="auto"/>
-        <w:ind w:firstLine="851"/>
-        <w:jc w:val="both"/>
-      </w:pPr>
-      <w:r>
-        <w:t>Os documentos dos bancos dessa categoria</w:t>
-      </w:r>
-      <w:r>
-        <w:t xml:space="preserve"> são</w:t>
-      </w:r>
-      <w:r>
-        <w:t xml:space="preserve"> coleções de atributos e valores, onde o atributo pode ser </w:t>
-      </w:r>
-      <w:r>
-        <w:t>multivalorado</w:t>
-      </w:r>
-      <w:r>
-        <w:t xml:space="preserve">. Normalmente os bancos de dados orientados a documento não possuem tipo definido, ou seja, </w:t>
-      </w:r>
-      <w:r>
-        <w:t>os documentos armazenados não têm</w:t>
-      </w:r>
-      <w:r>
-        <w:t xml:space="preserve"> a mesma estrutura.</w:t>
-      </w:r>
-      <w:r>
-        <w:t xml:space="preserve"> (</w:t>
-      </w:r>
-      <w:r>
-        <w:t>MOURA</w:t>
-      </w:r>
-      <w:r>
-        <w:t>, 2012)</w:t>
-      </w:r>
-    </w:p>
-    <w:p>
-      <w:pPr>
-        <w:spacing w:line="360" w:lineRule="auto"/>
-        <w:ind w:firstLine="851"/>
-        <w:jc w:val="both"/>
-      </w:pPr>
-      <w:r>
-        <w:t>Esse aspecto os torna ótimas opções para o armazenamento de dados semi estruturados. Alguns bancos que utilizam esse padrão são:</w:t>
-      </w:r>
-      <w:r>
-        <w:t xml:space="preserve"> MongoDb, CouchDB, RavenDb, etc. (</w:t>
-      </w:r>
-      <w:r>
-        <w:t>MOURA</w:t>
-      </w:r>
-      <w:r>
-        <w:t>, 2012)</w:t>
-      </w:r>
-    </w:p>
-    <w:p>
-      <w:pPr>
-        <w:pStyle w:val="Ttulo3"/>
-        <w:jc w:val="both"/>
-      </w:pPr>
-    </w:p>
-    <w:p/>
-    <w:p>
-      <w:pPr>
-        <w:pStyle w:val="Ttulo3"/>
-        <w:spacing w:line="360" w:lineRule="auto"/>
-        <w:jc w:val="both"/>
-        <w:rPr>
-          <w:color w:val="auto"/>
-        </w:rPr>
-      </w:pPr>
-      <w:bookmarkStart w:id="33" w:name="_Toc435707057"/>
-      <w:r>
-        <w:t>6</w:t>
-      </w:r>
-      <w:r>
-        <w:t>.3.3 Bancos de Dados de Famílias de Colunas</w:t>
-      </w:r>
-      <w:bookmarkEnd w:id="33"/>
     </w:p>
     <w:p>
       <w:pPr>
@@ -10554,14 +10578,14 @@
           <w:color w:val="auto"/>
         </w:rPr>
       </w:pPr>
-      <w:bookmarkStart w:id="34" w:name="_Toc435707058"/>
+      <w:bookmarkStart w:id="33" w:name="_Toc435707058"/>
       <w:r>
         <w:t>6</w:t>
       </w:r>
       <w:r>
         <w:t>.3.4 Bancos de dados de grafos</w:t>
       </w:r>
-      <w:bookmarkEnd w:id="34"/>
+      <w:bookmarkEnd w:id="33"/>
     </w:p>
     <w:p>
       <w:pPr>
@@ -10738,7 +10762,7 @@
       <w:r>
         <w:br w:type="page"/>
       </w:r>
-      <w:bookmarkStart w:id="35" w:name="_Toc435707059"/>
+      <w:bookmarkStart w:id="34" w:name="_Toc435707059"/>
       <w:proofErr w:type="gramStart"/>
       <w:r>
         <w:lastRenderedPageBreak/>
@@ -10751,7 +10775,7 @@
       <w:r>
         <w:t xml:space="preserve"> REST</w:t>
       </w:r>
-      <w:bookmarkEnd w:id="35"/>
+      <w:bookmarkEnd w:id="34"/>
     </w:p>
     <w:p/>
     <w:p/>
@@ -10760,13 +10784,67 @@
         <w:pStyle w:val="Ttulo2"/>
         <w:spacing w:line="360" w:lineRule="auto"/>
       </w:pPr>
-      <w:bookmarkStart w:id="36" w:name="_Toc435707060"/>
+      <w:bookmarkStart w:id="35" w:name="_Toc435707060"/>
       <w:r>
         <w:t>7</w:t>
       </w:r>
       <w:r>
         <w:t>.1 Conceitos de REST</w:t>
       </w:r>
+      <w:bookmarkEnd w:id="35"/>
+    </w:p>
+    <w:p>
+      <w:pPr>
+        <w:jc w:val="both"/>
+      </w:pPr>
+    </w:p>
+    <w:p>
+      <w:pPr>
+        <w:jc w:val="both"/>
+      </w:pPr>
+    </w:p>
+    <w:p>
+      <w:pPr>
+        <w:spacing w:line="360" w:lineRule="auto"/>
+        <w:ind w:firstLine="851"/>
+        <w:jc w:val="both"/>
+      </w:pPr>
+      <w:r>
+        <w:t xml:space="preserve">O REST é fortemente baseado no protocolo HTTP que é basicamente a base da Web como a conhecemos, sendo que a navegação desse protocolo pode ser considerado REST. Porém o REST não é tão simples quanto o protocolo HTTP, ele é constituído por </w:t>
+      </w:r>
+      <w:r>
+        <w:t>várias</w:t>
+      </w:r>
+      <w:r>
+        <w:t xml:space="preserve"> regras que devem ser seguidas para que se possa utilizar o protocolo.</w:t>
+      </w:r>
+      <w:r>
+        <w:t xml:space="preserve"> (SAUDATE, 2013)</w:t>
+      </w:r>
+    </w:p>
+    <w:p>
+      <w:pPr>
+        <w:pStyle w:val="Ttulo3"/>
+        <w:jc w:val="both"/>
+      </w:pPr>
+    </w:p>
+    <w:p/>
+    <w:p>
+      <w:pPr>
+        <w:pStyle w:val="Ttulo3"/>
+        <w:spacing w:line="360" w:lineRule="auto"/>
+        <w:jc w:val="both"/>
+        <w:rPr>
+          <w:color w:val="auto"/>
+        </w:rPr>
+      </w:pPr>
+      <w:bookmarkStart w:id="36" w:name="_Toc435707061"/>
+      <w:r>
+        <w:t>7</w:t>
+      </w:r>
+      <w:r>
+        <w:t>.1.1 Semânticas de Recursos</w:t>
+      </w:r>
       <w:bookmarkEnd w:id="36"/>
     </w:p>
     <w:p>
@@ -10784,15 +10862,71 @@
         <w:spacing w:line="360" w:lineRule="auto"/>
         <w:ind w:firstLine="851"/>
         <w:jc w:val="both"/>
-      </w:pPr>
-      <w:r>
-        <w:t xml:space="preserve">O REST é fortemente baseado no protocolo HTTP que é basicamente a base da Web como a conhecemos, sendo que a navegação desse protocolo pode ser considerado REST. Porém o REST não é tão simples quanto o protocolo HTTP, ele é constituído por </w:t>
+        <w:rPr>
+          <w:color w:val="auto"/>
+        </w:rPr>
+      </w:pPr>
+      <w:r>
+        <w:t>Basicamente todos os serviços e operações executados pelo REST são baseados em recursos, que são entidades bem definidas em softwares, que possuem endereços próprios e identificadores.</w:t>
+      </w:r>
+      <w:r>
+        <w:t xml:space="preserve"> (</w:t>
+      </w:r>
+      <w:r>
+        <w:t>XAVIER</w:t>
+      </w:r>
+      <w:r>
+        <w:t>, 2013)</w:t>
+      </w:r>
+    </w:p>
+    <w:p>
+      <w:pPr>
+        <w:spacing w:line="360" w:lineRule="auto"/>
+        <w:ind w:firstLine="851"/>
+        <w:jc w:val="both"/>
+        <w:rPr>
+          <w:color w:val="auto"/>
+        </w:rPr>
+      </w:pPr>
+      <w:r>
+        <w:t>Como exemplo podemos referenciar um sistema de comercio de camisetas e a camiseta é um recurso. Assim, segundo as regras do REST dizem que camisetas devem ter uma URL própria e que esta URL deve ser significativa. Desta forma uma URL que deixaria claro o recurso camisetas seria /camisetas.</w:t>
+      </w:r>
+      <w:r>
+        <w:t xml:space="preserve"> (</w:t>
+      </w:r>
+      <w:r>
+        <w:t>XAVIER</w:t>
+      </w:r>
+      <w:r>
+        <w:t>, 2013)</w:t>
+      </w:r>
+    </w:p>
+    <w:p>
+      <w:pPr>
+        <w:spacing w:line="360" w:lineRule="auto"/>
+        <w:ind w:firstLine="851"/>
+        <w:jc w:val="both"/>
+      </w:pPr>
+      <w:r>
+        <w:t>De acordo como modelo REST, esta URL realizará interação com todas as camisetas do sistema. Para tratar de camisetas específicas</w:t>
+      </w:r>
+      <w:r>
+        <w:t>, são usados identificadores. Estes</w:t>
+      </w:r>
+      <w:r>
+        <w:t xml:space="preserve"> identificadores podem ter qualquer formato, por exemplo, suponha uma camiseta Abercombie com uma chave primária 123456. Note que o nome da camiseta não serve como identificador, por existirem </w:t>
       </w:r>
       <w:r>
         <w:t>várias</w:t>
       </w:r>
       <w:r>
-        <w:t xml:space="preserve"> regras que devem ser seguidas para que se possa utilizar o protocolo.</w:t>
+        <w:t xml:space="preserve"> dessa marca, mas a chave primaria sim, por ser única em todo o banco de dados.</w:t>
+      </w:r>
+      <w:r>
+        <w:t xml:space="preserve"> </w:t>
+      </w:r>
+      <w:r>
+        <w:t>Desta forma, deve ser possível buscar esta camiseta através da sua chave primária, com a URL /camisetas/123456. Lembre-se, regras semelhantes aplicam-se a qualquer recurso. O identificador a ser utilizado na URL pode ser qualquer coisa que você assim desejar, e mais de um tipo de identificador pode ser usado para alcançar um recurso.</w:t>
       </w:r>
       <w:r>
         <w:t xml:space="preserve"> (SAUDATE, 2013)</w:t>
@@ -10800,134 +10934,24 @@
     </w:p>
     <w:p>
       <w:pPr>
+        <w:spacing w:line="360" w:lineRule="auto"/>
+        <w:ind w:firstLine="851"/>
+        <w:jc w:val="both"/>
+        <w:rPr>
+          <w:color w:val="auto"/>
+        </w:rPr>
+      </w:pPr>
+    </w:p>
+    <w:p>
+      <w:pPr>
         <w:pStyle w:val="Ttulo3"/>
-        <w:jc w:val="both"/>
-      </w:pPr>
-    </w:p>
-    <w:p/>
-    <w:p>
-      <w:pPr>
-        <w:pStyle w:val="Ttulo3"/>
-        <w:spacing w:line="360" w:lineRule="auto"/>
-        <w:jc w:val="both"/>
-        <w:rPr>
-          <w:color w:val="auto"/>
-        </w:rPr>
-      </w:pPr>
-      <w:bookmarkStart w:id="37" w:name="_Toc435707061"/>
-      <w:r>
-        <w:t>7</w:t>
-      </w:r>
-      <w:r>
-        <w:t>.1.1 Semânticas de Recursos</w:t>
-      </w:r>
-      <w:bookmarkEnd w:id="37"/>
-    </w:p>
-    <w:p>
-      <w:pPr>
-        <w:jc w:val="both"/>
-      </w:pPr>
-    </w:p>
-    <w:p>
-      <w:pPr>
-        <w:jc w:val="both"/>
-      </w:pPr>
-    </w:p>
-    <w:p>
-      <w:pPr>
-        <w:spacing w:line="360" w:lineRule="auto"/>
-        <w:ind w:firstLine="851"/>
-        <w:jc w:val="both"/>
-        <w:rPr>
-          <w:color w:val="auto"/>
-        </w:rPr>
-      </w:pPr>
-      <w:r>
-        <w:t>Basicamente todos os serviços e operações executados pelo REST são baseados em recursos, que são entidades bem definidas em softwares, que possuem endereços próprios e identificadores.</w:t>
-      </w:r>
-      <w:r>
-        <w:t xml:space="preserve"> (</w:t>
-      </w:r>
-      <w:r>
-        <w:t>XAVIER</w:t>
-      </w:r>
-      <w:r>
-        <w:t>, 2013)</w:t>
-      </w:r>
-    </w:p>
-    <w:p>
-      <w:pPr>
-        <w:spacing w:line="360" w:lineRule="auto"/>
-        <w:ind w:firstLine="851"/>
-        <w:jc w:val="both"/>
-        <w:rPr>
-          <w:color w:val="auto"/>
-        </w:rPr>
-      </w:pPr>
-      <w:r>
-        <w:t>Como exemplo podemos referenciar um sistema de comercio de camisetas e a camiseta é um recurso. Assim, segundo as regras do REST dizem que camisetas devem ter uma URL própria e que esta URL deve ser significativa. Desta forma uma URL que deixaria claro o recurso camisetas seria /camisetas.</w:t>
-      </w:r>
-      <w:r>
-        <w:t xml:space="preserve"> (</w:t>
-      </w:r>
-      <w:r>
-        <w:t>XAVIER</w:t>
-      </w:r>
-      <w:r>
-        <w:t>, 2013)</w:t>
-      </w:r>
-    </w:p>
-    <w:p>
-      <w:pPr>
-        <w:spacing w:line="360" w:lineRule="auto"/>
-        <w:ind w:firstLine="851"/>
-        <w:jc w:val="both"/>
-      </w:pPr>
-      <w:r>
-        <w:t>De acordo como modelo REST, esta URL realizará interação com todas as camisetas do sistema. Para tratar de camisetas específicas</w:t>
-      </w:r>
-      <w:r>
-        <w:t>, são usados identificadores. Estes</w:t>
-      </w:r>
-      <w:r>
-        <w:t xml:space="preserve"> identificadores podem ter qualquer formato, por exemplo, suponha uma camiseta Abercombie com uma chave primária 123456. Note que o nome da camiseta não serve como identificador, por existirem </w:t>
-      </w:r>
-      <w:r>
-        <w:t>várias</w:t>
-      </w:r>
-      <w:r>
-        <w:t xml:space="preserve"> dessa marca, mas a chave primaria sim, por ser única em todo o banco de dados.</w:t>
-      </w:r>
-      <w:r>
-        <w:t xml:space="preserve"> </w:t>
-      </w:r>
-      <w:r>
-        <w:t>Desta forma, deve ser possível buscar esta camiseta através da sua chave primária, com a URL /camisetas/123456. Lembre-se, regras semelhantes aplicam-se a qualquer recurso. O identificador a ser utilizado na URL pode ser qualquer coisa que você assim desejar, e mais de um tipo de identificador pode ser usado para alcançar um recurso.</w:t>
-      </w:r>
-      <w:r>
-        <w:t xml:space="preserve"> (SAUDATE, 2013)</w:t>
-      </w:r>
-    </w:p>
-    <w:p>
-      <w:pPr>
-        <w:spacing w:line="360" w:lineRule="auto"/>
-        <w:ind w:firstLine="851"/>
-        <w:jc w:val="both"/>
-        <w:rPr>
-          <w:color w:val="auto"/>
-        </w:rPr>
-      </w:pPr>
-    </w:p>
-    <w:p>
-      <w:pPr>
-        <w:pStyle w:val="Ttulo3"/>
-        <w:spacing w:line="360" w:lineRule="auto"/>
-        <w:jc w:val="both"/>
-        <w:rPr>
-          <w:color w:val="auto"/>
-        </w:rPr>
-      </w:pPr>
-      <w:bookmarkStart w:id="38" w:name="_Toc435707062"/>
+        <w:spacing w:line="360" w:lineRule="auto"/>
+        <w:jc w:val="both"/>
+        <w:rPr>
+          <w:color w:val="auto"/>
+        </w:rPr>
+      </w:pPr>
+      <w:bookmarkStart w:id="37" w:name="_Toc435707062"/>
       <w:proofErr w:type="gramStart"/>
       <w:r>
         <w:lastRenderedPageBreak/>
@@ -10940,7 +10964,7 @@
       <w:r>
         <w:t xml:space="preserve"> por Métodos</w:t>
       </w:r>
-      <w:bookmarkEnd w:id="38"/>
+      <w:bookmarkEnd w:id="37"/>
     </w:p>
     <w:p>
       <w:pPr>
@@ -11128,7 +11152,7 @@
       <w:r>
         <w:br w:type="page"/>
       </w:r>
-      <w:bookmarkStart w:id="39" w:name="_Toc435707063"/>
+      <w:bookmarkStart w:id="38" w:name="_Toc435707063"/>
       <w:proofErr w:type="gramStart"/>
       <w:r>
         <w:lastRenderedPageBreak/>
@@ -11140,7 +11164,7 @@
       <w:r>
         <w:t>metodologia</w:t>
       </w:r>
-      <w:bookmarkEnd w:id="39"/>
+      <w:bookmarkEnd w:id="38"/>
       <w:proofErr w:type="gramEnd"/>
     </w:p>
     <w:p/>
@@ -11596,7 +11620,7 @@
       <w:pPr>
         <w:pStyle w:val="Ttulo1"/>
       </w:pPr>
-      <w:bookmarkStart w:id="40" w:name="_Toc435707064"/>
+      <w:bookmarkStart w:id="39" w:name="_Toc435707064"/>
       <w:r>
         <w:lastRenderedPageBreak/>
         <w:t>9</w:t>
@@ -11610,7 +11634,7 @@
       <w:r>
         <w:t>RESULTADOS</w:t>
       </w:r>
-      <w:bookmarkEnd w:id="40"/>
+      <w:bookmarkEnd w:id="39"/>
     </w:p>
     <w:p>
       <w:pPr>
@@ -11633,7 +11657,7 @@
         </w:rPr>
         <w:br/>
       </w:r>
-      <w:bookmarkStart w:id="41" w:name="_Toc435707065"/>
+      <w:bookmarkStart w:id="40" w:name="_Toc435707065"/>
       <w:r>
         <w:t>9</w:t>
       </w:r>
@@ -11643,7 +11667,7 @@
       <w:r>
         <w:t xml:space="preserve"> de Dados Meteorológicos do BDMEP</w:t>
       </w:r>
-      <w:bookmarkEnd w:id="41"/>
+      <w:bookmarkEnd w:id="40"/>
     </w:p>
     <w:p>
       <w:pPr>
@@ -11755,7 +11779,7 @@
                           </pic:cNvPicPr>
                         </pic:nvPicPr>
                         <pic:blipFill>
-                          <a:blip r:embed="rId10">
+                          <a:blip r:embed="rId11">
                             <a:extLst>
                               <a:ext uri="{28A0092B-C50C-407E-A947-70E740481C1C}">
                                 <a14:useLocalDpi xmlns:a14="http://schemas.microsoft.com/office/drawing/2010/main" val="0"/>
@@ -12025,7 +12049,7 @@
                           </pic:cNvPicPr>
                         </pic:nvPicPr>
                         <pic:blipFill>
-                          <a:blip r:embed="rId11">
+                          <a:blip r:embed="rId12">
                             <a:extLst>
                               <a:ext uri="{28A0092B-C50C-407E-A947-70E740481C1C}">
                                 <a14:useLocalDpi xmlns:a14="http://schemas.microsoft.com/office/drawing/2010/main" val="0"/>
@@ -12295,7 +12319,7 @@
                           </pic:cNvPicPr>
                         </pic:nvPicPr>
                         <pic:blipFill>
-                          <a:blip r:embed="rId12">
+                          <a:blip r:embed="rId13">
                             <a:extLst>
                               <a:ext uri="{28A0092B-C50C-407E-A947-70E740481C1C}">
                                 <a14:useLocalDpi xmlns:a14="http://schemas.microsoft.com/office/drawing/2010/main" val="0"/>
@@ -12581,7 +12605,7 @@
                           </pic:cNvPicPr>
                         </pic:nvPicPr>
                         <pic:blipFill>
-                          <a:blip r:embed="rId13">
+                          <a:blip r:embed="rId14">
                             <a:extLst>
                               <a:ext uri="{28A0092B-C50C-407E-A947-70E740481C1C}">
                                 <a14:useLocalDpi xmlns:a14="http://schemas.microsoft.com/office/drawing/2010/main" val="0"/>
@@ -12844,7 +12868,7 @@
                           </pic:cNvPicPr>
                         </pic:nvPicPr>
                         <pic:blipFill>
-                          <a:blip r:embed="rId14">
+                          <a:blip r:embed="rId15">
                             <a:extLst>
                               <a:ext uri="{28A0092B-C50C-407E-A947-70E740481C1C}">
                                 <a14:useLocalDpi xmlns:a14="http://schemas.microsoft.com/office/drawing/2010/main" val="0"/>
@@ -13082,7 +13106,7 @@
                           </pic:cNvPicPr>
                         </pic:nvPicPr>
                         <pic:blipFill>
-                          <a:blip r:embed="rId15">
+                          <a:blip r:embed="rId16">
                             <a:extLst>
                               <a:ext uri="{28A0092B-C50C-407E-A947-70E740481C1C}">
                                 <a14:useLocalDpi xmlns:a14="http://schemas.microsoft.com/office/drawing/2010/main" val="0"/>
@@ -13251,7 +13275,7 @@
       <w:pPr>
         <w:pStyle w:val="Ttulo2"/>
       </w:pPr>
-      <w:bookmarkStart w:id="42" w:name="_Toc435707066"/>
+      <w:bookmarkStart w:id="41" w:name="_Toc435707066"/>
       <w:r>
         <w:t>9</w:t>
       </w:r>
@@ -13264,7 +13288,7 @@
       <w:r>
         <w:t>PROTIM</w:t>
       </w:r>
-      <w:bookmarkEnd w:id="42"/>
+      <w:bookmarkEnd w:id="41"/>
     </w:p>
     <w:p>
       <w:pPr>
@@ -13402,7 +13426,7 @@
                           <pic:cNvPicPr/>
                         </pic:nvPicPr>
                         <pic:blipFill>
-                          <a:blip r:embed="rId16"/>
+                          <a:blip r:embed="rId17"/>
                           <a:stretch>
                             <a:fillRect/>
                           </a:stretch>
@@ -13636,7 +13660,7 @@
                           <pic:cNvPicPr/>
                         </pic:nvPicPr>
                         <pic:blipFill>
-                          <a:blip r:embed="rId17"/>
+                          <a:blip r:embed="rId18"/>
                           <a:stretch>
                             <a:fillRect/>
                           </a:stretch>
@@ -13777,7 +13801,7 @@
       <w:pPr>
         <w:pStyle w:val="Ttulo2"/>
       </w:pPr>
-      <w:bookmarkStart w:id="43" w:name="_Toc435707067"/>
+      <w:bookmarkStart w:id="42" w:name="_Toc435707067"/>
       <w:r>
         <w:t>9</w:t>
       </w:r>
@@ -13790,7 +13814,7 @@
       <w:r>
         <w:t xml:space="preserve"> Manipulando Arquivos no HDFS</w:t>
       </w:r>
-      <w:bookmarkEnd w:id="43"/>
+      <w:bookmarkEnd w:id="42"/>
     </w:p>
     <w:p>
       <w:pPr>
@@ -13943,7 +13967,7 @@
                           </pic:cNvPicPr>
                         </pic:nvPicPr>
                         <pic:blipFill>
-                          <a:blip r:embed="rId18">
+                          <a:blip r:embed="rId19">
                             <a:extLst>
                               <a:ext uri="{28A0092B-C50C-407E-A947-70E740481C1C}">
                                 <a14:useLocalDpi xmlns:a14="http://schemas.microsoft.com/office/drawing/2010/main" val="0"/>
@@ -14256,7 +14280,7 @@
                           <pic:cNvPicPr/>
                         </pic:nvPicPr>
                         <pic:blipFill>
-                          <a:blip r:embed="rId19"/>
+                          <a:blip r:embed="rId20"/>
                           <a:stretch>
                             <a:fillRect/>
                           </a:stretch>
@@ -14525,7 +14549,7 @@
                           </pic:cNvPicPr>
                         </pic:nvPicPr>
                         <pic:blipFill>
-                          <a:blip r:embed="rId20">
+                          <a:blip r:embed="rId21">
                             <a:extLst>
                               <a:ext uri="{28A0092B-C50C-407E-A947-70E740481C1C}">
                                 <a14:useLocalDpi xmlns:a14="http://schemas.microsoft.com/office/drawing/2010/main" val="0"/>
@@ -14784,7 +14808,7 @@
       <w:pPr>
         <w:pStyle w:val="Ttulo2"/>
       </w:pPr>
-      <w:bookmarkStart w:id="44" w:name="_Toc435707068"/>
+      <w:bookmarkStart w:id="43" w:name="_Toc435707068"/>
       <w:r>
         <w:lastRenderedPageBreak/>
         <w:t>9</w:t>
@@ -14806,7 +14830,7 @@
       <w:r>
         <w:t xml:space="preserve"> com dados de Temperatura</w:t>
       </w:r>
-      <w:bookmarkEnd w:id="44"/>
+      <w:bookmarkEnd w:id="43"/>
     </w:p>
     <w:p>
       <w:pPr>
@@ -14965,7 +14989,7 @@
                           <pic:cNvPicPr/>
                         </pic:nvPicPr>
                         <pic:blipFill>
-                          <a:blip r:embed="rId21"/>
+                          <a:blip r:embed="rId22"/>
                           <a:stretch>
                             <a:fillRect/>
                           </a:stretch>
@@ -15245,7 +15269,7 @@
                           <pic:cNvPicPr/>
                         </pic:nvPicPr>
                         <pic:blipFill>
-                          <a:blip r:embed="rId22"/>
+                          <a:blip r:embed="rId23"/>
                           <a:stretch>
                             <a:fillRect/>
                           </a:stretch>
@@ -15585,7 +15609,7 @@
                           <pic:cNvPicPr/>
                         </pic:nvPicPr>
                         <pic:blipFill>
-                          <a:blip r:embed="rId23"/>
+                          <a:blip r:embed="rId24"/>
                           <a:stretch>
                             <a:fillRect/>
                           </a:stretch>
@@ -15904,7 +15928,7 @@
                           <pic:cNvPicPr/>
                         </pic:nvPicPr>
                         <pic:blipFill>
-                          <a:blip r:embed="rId24"/>
+                          <a:blip r:embed="rId25"/>
                           <a:stretch>
                             <a:fillRect/>
                           </a:stretch>
@@ -16199,7 +16223,7 @@
                           </pic:cNvPicPr>
                         </pic:nvPicPr>
                         <pic:blipFill>
-                          <a:blip r:embed="rId25">
+                          <a:blip r:embed="rId26">
                             <a:extLst>
                               <a:ext uri="{28A0092B-C50C-407E-A947-70E740481C1C}">
                                 <a14:useLocalDpi xmlns:a14="http://schemas.microsoft.com/office/drawing/2010/main" val="0"/>
@@ -16396,115 +16420,223 @@
         <w:pStyle w:val="Ttulo1"/>
         <w:spacing w:line="360" w:lineRule="auto"/>
       </w:pPr>
-      <w:bookmarkStart w:id="45" w:name="_Toc435707069"/>
+      <w:bookmarkStart w:id="44" w:name="_Toc435707069"/>
       <w:r>
         <w:lastRenderedPageBreak/>
         <w:t>10 CONCLUSÃO</w:t>
       </w:r>
+      <w:bookmarkEnd w:id="44"/>
+    </w:p>
+    <w:p>
+      <w:pPr>
+        <w:spacing w:line="360" w:lineRule="auto"/>
+        <w:ind w:firstLine="851"/>
+        <w:jc w:val="both"/>
+      </w:pPr>
+    </w:p>
+    <w:p>
+      <w:pPr>
+        <w:spacing w:line="360" w:lineRule="auto"/>
+        <w:ind w:firstLine="851"/>
+        <w:jc w:val="both"/>
+      </w:pPr>
+      <w:r>
+        <w:t xml:space="preserve">Nesse trabalho abordamos conceitos para a construção de uma infraestrutura compatível com o </w:t>
+      </w:r>
+      <w:proofErr w:type="spellStart"/>
+      <w:r>
+        <w:t>BigData</w:t>
+      </w:r>
+      <w:proofErr w:type="spellEnd"/>
+      <w:r>
+        <w:t xml:space="preserve">. Foram fundamentados e exemplificados os tipos de bancos de dados </w:t>
+      </w:r>
+      <w:proofErr w:type="spellStart"/>
+      <w:r>
+        <w:t>NoSQL</w:t>
+      </w:r>
+      <w:proofErr w:type="spellEnd"/>
+      <w:r>
+        <w:t xml:space="preserve"> que trabalham de forma distribuída fornecendo uma integração muito grande com o HDFS, o sistema de arquivos do </w:t>
+      </w:r>
+      <w:proofErr w:type="spellStart"/>
+      <w:r>
+        <w:t>Haddop</w:t>
+      </w:r>
+      <w:proofErr w:type="spellEnd"/>
+      <w:r>
+        <w:t>.</w:t>
+      </w:r>
+    </w:p>
+    <w:p>
+      <w:pPr>
+        <w:spacing w:line="360" w:lineRule="auto"/>
+        <w:ind w:firstLine="851"/>
+        <w:jc w:val="both"/>
+      </w:pPr>
+      <w:r>
+        <w:t xml:space="preserve">Conhecemos os componentes principais do framework </w:t>
+      </w:r>
+      <w:proofErr w:type="spellStart"/>
+      <w:r>
+        <w:t>Hadoop</w:t>
+      </w:r>
+      <w:proofErr w:type="spellEnd"/>
+      <w:r>
+        <w:t xml:space="preserve"> para a o processamento do </w:t>
+      </w:r>
+      <w:proofErr w:type="spellStart"/>
+      <w:r>
+        <w:t>BigData</w:t>
+      </w:r>
+      <w:proofErr w:type="spellEnd"/>
+      <w:r>
+        <w:t xml:space="preserve">, como o </w:t>
+      </w:r>
+      <w:proofErr w:type="spellStart"/>
+      <w:r>
+        <w:t>MapReduce</w:t>
+      </w:r>
+      <w:proofErr w:type="spellEnd"/>
+      <w:r>
+        <w:t xml:space="preserve"> e o HDFS. Também exploramos alguns softwares integrados ao </w:t>
+      </w:r>
+      <w:proofErr w:type="spellStart"/>
+      <w:r>
+        <w:t>Haddop</w:t>
+      </w:r>
+      <w:proofErr w:type="spellEnd"/>
+      <w:r>
+        <w:t xml:space="preserve"> que auxiliam no processamento analítico dos dados fornecendo informações úteis para as empresas.</w:t>
+      </w:r>
+    </w:p>
+    <w:p>
+      <w:pPr>
+        <w:spacing w:line="360" w:lineRule="auto"/>
+        <w:ind w:firstLine="851"/>
+        <w:jc w:val="both"/>
+      </w:pPr>
+      <w:r>
+        <w:t>Foi realizada uma breve introdução do que é o tipo de webservice REST que é fundamental para a busca de informações em grandes bases de dados meteorologias relacionais existentes na internet.</w:t>
+      </w:r>
+    </w:p>
+    <w:p>
+      <w:pPr>
+        <w:spacing w:line="360" w:lineRule="auto"/>
+        <w:ind w:firstLine="851"/>
+        <w:jc w:val="both"/>
+      </w:pPr>
+      <w:r>
+        <w:t>Concluímos que com tecnologias poderosas e de código aberto pode ser realizada a construção de uma infraestrutura moderna e eficiente para a utilização do Big Data.</w:t>
+      </w:r>
+    </w:p>
+    <w:p>
+      <w:pPr>
+        <w:spacing w:line="360" w:lineRule="auto"/>
+        <w:ind w:firstLine="851"/>
+        <w:jc w:val="both"/>
+      </w:pPr>
+      <w:r>
+        <w:t>Uma das maiores dific</w:t>
+      </w:r>
+      <w:r>
+        <w:t xml:space="preserve">uldades para se usar o </w:t>
+      </w:r>
+      <w:proofErr w:type="spellStart"/>
+      <w:r>
+        <w:t>H</w:t>
+      </w:r>
+      <w:r>
+        <w:t>adoop</w:t>
+      </w:r>
+      <w:proofErr w:type="spellEnd"/>
+      <w:r>
+        <w:t xml:space="preserve"> é a sua configuração. São muitas variáveis a serem observadas para que a in</w:t>
+      </w:r>
+      <w:r>
+        <w:t>fraestrutura fique funcional e muitas vezes o único ponto de referência é a documentação original, que é fornecida</w:t>
+      </w:r>
+      <w:r>
+        <w:t xml:space="preserve"> pela</w:t>
+      </w:r>
+      <w:r>
+        <w:t xml:space="preserve"> empresa Apache somente em inglês</w:t>
+      </w:r>
+      <w:r>
+        <w:t>,</w:t>
+      </w:r>
+      <w:r>
+        <w:t xml:space="preserve"> podendo não ser tão esclarecedora.</w:t>
+      </w:r>
+    </w:p>
+    <w:p>
+      <w:pPr>
+        <w:spacing w:line="360" w:lineRule="auto"/>
+        <w:ind w:firstLine="851"/>
+        <w:jc w:val="both"/>
+      </w:pPr>
+      <w:r>
+        <w:t xml:space="preserve">A conexão da infraestrutura do </w:t>
+      </w:r>
+      <w:proofErr w:type="spellStart"/>
+      <w:r>
+        <w:t>Hadoop</w:t>
+      </w:r>
+      <w:proofErr w:type="spellEnd"/>
+      <w:r>
+        <w:t xml:space="preserve"> com uma aplicação Java externa </w:t>
+      </w:r>
+      <w:r>
+        <w:t xml:space="preserve">foi um dos problemas que levaram mais tempo para ser resolvido, pelo fato de que o </w:t>
+      </w:r>
+      <w:proofErr w:type="spellStart"/>
+      <w:r>
+        <w:t>Hadoop</w:t>
+      </w:r>
+      <w:proofErr w:type="spellEnd"/>
+      <w:r>
+        <w:t xml:space="preserve"> ainda </w:t>
+      </w:r>
+      <w:r>
+        <w:t>é</w:t>
+      </w:r>
+      <w:r>
+        <w:t xml:space="preserve"> uma tecnologia em crescimento, sem muitos livros e manuais publicados</w:t>
+      </w:r>
+      <w:r>
+        <w:t>,</w:t>
+      </w:r>
+      <w:r>
+        <w:t xml:space="preserve"> e a Apache fornecer uma documentação escassa sobre o assunto.</w:t>
+      </w:r>
+    </w:p>
+    <w:p>
+      <w:pPr>
+        <w:spacing w:line="360" w:lineRule="auto"/>
+        <w:ind w:firstLine="851"/>
+        <w:jc w:val="both"/>
+      </w:pPr>
+      <w:r>
+        <w:t xml:space="preserve">Depois de muitos testes e pesquisas o problema foi resolvido usando uma biblioteca de funcionalidades que acessa os servidores do </w:t>
+      </w:r>
+      <w:proofErr w:type="spellStart"/>
+      <w:r>
+        <w:t>Hadoop</w:t>
+      </w:r>
+      <w:proofErr w:type="spellEnd"/>
+      <w:r>
+        <w:t xml:space="preserve"> utilizando o protocolo HTTP sendo possível assim iniciar tarefas remotamente e interagir com o HDFS transferindo e recuperando arquivos processados pelo </w:t>
+      </w:r>
+      <w:proofErr w:type="spellStart"/>
+      <w:r>
+        <w:t>MapReduce</w:t>
+      </w:r>
+      <w:proofErr w:type="spellEnd"/>
+      <w:r>
+        <w:t>.</w:t>
+      </w:r>
+      <w:bookmarkStart w:id="45" w:name="_GoBack"/>
       <w:bookmarkEnd w:id="45"/>
-    </w:p>
-    <w:p>
-      <w:pPr>
-        <w:spacing w:line="360" w:lineRule="auto"/>
-        <w:ind w:firstLine="851"/>
-        <w:jc w:val="both"/>
-      </w:pPr>
-    </w:p>
-    <w:p>
-      <w:pPr>
-        <w:spacing w:line="360" w:lineRule="auto"/>
-        <w:ind w:firstLine="851"/>
-        <w:jc w:val="both"/>
-      </w:pPr>
-      <w:r>
-        <w:t xml:space="preserve">Nesse trabalho abordamos conceitos para a construção de uma infraestrutura compatível com o </w:t>
-      </w:r>
-      <w:proofErr w:type="spellStart"/>
-      <w:r>
-        <w:t>BigData</w:t>
-      </w:r>
-      <w:proofErr w:type="spellEnd"/>
-      <w:r>
-        <w:t xml:space="preserve">. Foram fundamentados e exemplificados os tipos de bancos de dados </w:t>
-      </w:r>
-      <w:proofErr w:type="spellStart"/>
-      <w:r>
-        <w:t>NoSQL</w:t>
-      </w:r>
-      <w:proofErr w:type="spellEnd"/>
-      <w:r>
-        <w:t xml:space="preserve"> que trabalham de forma distribuída fornecendo uma integração muito grande com o HDFS, o sistema de arquivos do </w:t>
-      </w:r>
-      <w:proofErr w:type="spellStart"/>
-      <w:r>
-        <w:t>Haddop</w:t>
-      </w:r>
-      <w:proofErr w:type="spellEnd"/>
-      <w:r>
-        <w:t>.</w:t>
-      </w:r>
-    </w:p>
-    <w:p>
-      <w:pPr>
-        <w:spacing w:line="360" w:lineRule="auto"/>
-        <w:ind w:firstLine="851"/>
-        <w:jc w:val="both"/>
-      </w:pPr>
-      <w:r>
-        <w:t xml:space="preserve">Conhecemos os componentes principais do framework </w:t>
-      </w:r>
-      <w:proofErr w:type="spellStart"/>
-      <w:r>
-        <w:t>Hadoop</w:t>
-      </w:r>
-      <w:proofErr w:type="spellEnd"/>
-      <w:r>
-        <w:t xml:space="preserve"> para a o processamento do </w:t>
-      </w:r>
-      <w:proofErr w:type="spellStart"/>
-      <w:r>
-        <w:t>BigData</w:t>
-      </w:r>
-      <w:proofErr w:type="spellEnd"/>
-      <w:r>
-        <w:t xml:space="preserve">, como o </w:t>
-      </w:r>
-      <w:proofErr w:type="spellStart"/>
-      <w:r>
-        <w:t>MapReduce</w:t>
-      </w:r>
-      <w:proofErr w:type="spellEnd"/>
-      <w:r>
-        <w:t xml:space="preserve"> e o HDFS. Também exploramos alguns softwares integrados ao </w:t>
-      </w:r>
-      <w:proofErr w:type="spellStart"/>
-      <w:r>
-        <w:t>Haddop</w:t>
-      </w:r>
-      <w:proofErr w:type="spellEnd"/>
-      <w:r>
-        <w:t xml:space="preserve"> que auxiliam no processamento analítico dos dados fornecendo informações úteis para as empresas.</w:t>
-      </w:r>
-    </w:p>
-    <w:p>
-      <w:pPr>
-        <w:spacing w:line="360" w:lineRule="auto"/>
-        <w:ind w:firstLine="851"/>
-        <w:jc w:val="both"/>
-      </w:pPr>
-      <w:r>
-        <w:t>Foi realizada uma breve introdução do que é o tipo de webservice REST que é fundamental para a busca de informações em grandes bases de dados meteorologias relacionais existentes na internet.</w:t>
-      </w:r>
-    </w:p>
-    <w:p>
-      <w:pPr>
-        <w:spacing w:line="360" w:lineRule="auto"/>
-        <w:ind w:firstLine="851"/>
-        <w:jc w:val="both"/>
-      </w:pPr>
-      <w:r>
-        <w:t>Concluímos que com tecnologias poderosas e de código aberto pode ser realizada a construção de uma infraestrutura moderna e eficiente para a utilização do Big Data.</w:t>
-      </w:r>
     </w:p>
     <w:p>
       <w:pPr>
@@ -18118,7 +18250,7 @@
       </w:r>
     </w:p>
     <w:sectPr>
-      <w:headerReference w:type="default" r:id="rId26"/>
+      <w:headerReference w:type="default" r:id="rId27"/>
       <w:pgSz w:w="11907" w:h="16840"/>
       <w:pgMar w:top="1701" w:right="1134" w:bottom="1134" w:left="1701" w:header="720" w:footer="720" w:gutter="0"/>
       <w:cols w:space="720"/>
@@ -18185,7 +18317,7 @@
       <w:rPr>
         <w:noProof/>
       </w:rPr>
-      <w:t>9</w:t>
+      <w:t>44</w:t>
     </w:r>
     <w:r>
       <w:fldChar w:fldCharType="end"/>

</xml_diff>

<commit_message>
#tcc - Correções finais no trabalho escrito.
</commit_message>
<xml_diff>
--- a/TRABALHOS TEÓRICOS/Etapa 3 João Rafael Campos da Silva.docx
+++ b/TRABALHOS TEÓRICOS/Etapa 3 João Rafael Campos da Silva.docx
@@ -3433,37 +3433,12 @@
                 <w:shd w:val="clear" w:color="auto" w:fill="FFFFFF"/>
               </w:rPr>
             </w:pPr>
-            <w:proofErr w:type="spellStart"/>
             <w:r>
               <w:rPr>
                 <w:rFonts w:cs="Arial"/>
                 <w:shd w:val="clear" w:color="auto" w:fill="FFFFFF"/>
               </w:rPr>
-              <w:t>Not</w:t>
-            </w:r>
-            <w:proofErr w:type="spellEnd"/>
-            <w:r>
-              <w:rPr>
-                <w:rFonts w:cs="Arial"/>
-                <w:shd w:val="clear" w:color="auto" w:fill="FFFFFF"/>
-              </w:rPr>
-              <w:t xml:space="preserve"> </w:t>
-            </w:r>
-            <w:proofErr w:type="spellStart"/>
-            <w:r>
-              <w:rPr>
-                <w:rFonts w:cs="Arial"/>
-                <w:shd w:val="clear" w:color="auto" w:fill="FFFFFF"/>
-              </w:rPr>
-              <w:t>Only</w:t>
-            </w:r>
-            <w:proofErr w:type="spellEnd"/>
-            <w:r>
-              <w:rPr>
-                <w:rFonts w:cs="Arial"/>
-                <w:shd w:val="clear" w:color="auto" w:fill="FFFFFF"/>
-              </w:rPr>
-              <w:t xml:space="preserve"> SQL</w:t>
+              <w:t>Not Only SQL</w:t>
             </w:r>
           </w:p>
           <w:p>
@@ -3496,42 +3471,12 @@
                 <w:rFonts w:cs="Arial"/>
               </w:rPr>
             </w:pPr>
-            <w:proofErr w:type="spellStart"/>
             <w:r>
               <w:rPr>
                 <w:rFonts w:cs="Arial"/>
               </w:rPr>
-              <w:t>Representational</w:t>
+              <w:t>Representational State Transfer</w:t>
             </w:r>
-            <w:proofErr w:type="spellEnd"/>
-            <w:r>
-              <w:rPr>
-                <w:rFonts w:cs="Arial"/>
-              </w:rPr>
-              <w:t xml:space="preserve"> </w:t>
-            </w:r>
-            <w:proofErr w:type="spellStart"/>
-            <w:r>
-              <w:rPr>
-                <w:rFonts w:cs="Arial"/>
-              </w:rPr>
-              <w:t>State</w:t>
-            </w:r>
-            <w:proofErr w:type="spellEnd"/>
-            <w:r>
-              <w:rPr>
-                <w:rFonts w:cs="Arial"/>
-              </w:rPr>
-              <w:t xml:space="preserve"> </w:t>
-            </w:r>
-            <w:proofErr w:type="spellStart"/>
-            <w:r>
-              <w:rPr>
-                <w:rFonts w:cs="Arial"/>
-              </w:rPr>
-              <w:t>Transfer</w:t>
-            </w:r>
-            <w:proofErr w:type="spellEnd"/>
           </w:p>
           <w:p>
             <w:pPr>
@@ -6715,21 +6660,7 @@
         <w:rPr>
           <w:rFonts w:ascii="Arial" w:hAnsi="Arial" w:cs="Arial"/>
         </w:rPr>
-        <w:t xml:space="preserve">Entender o processo de geração de um banco de dados </w:t>
-      </w:r>
-      <w:proofErr w:type="spellStart"/>
-      <w:r>
-        <w:rPr>
-          <w:rFonts w:ascii="Arial" w:hAnsi="Arial" w:cs="Arial"/>
-        </w:rPr>
-        <w:t>NoSql</w:t>
-      </w:r>
-      <w:proofErr w:type="spellEnd"/>
-      <w:r>
-        <w:rPr>
-          <w:rFonts w:ascii="Arial" w:hAnsi="Arial" w:cs="Arial"/>
-        </w:rPr>
-        <w:t xml:space="preserve"> a partir de bancos de dados estruturados como BDMEP e PROTIN.</w:t>
+        <w:t>Entender o processo de geração de um banco de dados NoSql a partir de bancos de dados estruturados como BDMEP e PROTIN.</w:t>
       </w:r>
     </w:p>
     <w:p>
@@ -6749,21 +6680,7 @@
         <w:rPr>
           <w:rFonts w:ascii="Arial" w:hAnsi="Arial" w:cs="Arial"/>
         </w:rPr>
-        <w:t xml:space="preserve">Pesquisar e estudar web </w:t>
-      </w:r>
-      <w:proofErr w:type="spellStart"/>
-      <w:r>
-        <w:rPr>
-          <w:rFonts w:ascii="Arial" w:hAnsi="Arial" w:cs="Arial"/>
-        </w:rPr>
-        <w:t>services</w:t>
-      </w:r>
-      <w:proofErr w:type="spellEnd"/>
-      <w:r>
-        <w:rPr>
-          <w:rFonts w:ascii="Arial" w:hAnsi="Arial" w:cs="Arial"/>
-        </w:rPr>
-        <w:t xml:space="preserve"> e algoritmos para a comunicação com bancos de dados meteorológicos estruturados fornecidos pelo governo.</w:t>
+        <w:t>Pesquisar e estudar web services e algoritmos para a comunicação com bancos de dados meteorológicos estruturados fornecidos pelo governo.</w:t>
       </w:r>
     </w:p>
     <w:p>
@@ -6783,21 +6700,7 @@
         <w:rPr>
           <w:rFonts w:ascii="Arial" w:hAnsi="Arial" w:cs="Arial"/>
         </w:rPr>
-        <w:t xml:space="preserve">Estudar, entender e realizar uma modelagem especial </w:t>
-      </w:r>
-      <w:proofErr w:type="spellStart"/>
-      <w:r>
-        <w:rPr>
-          <w:rFonts w:ascii="Arial" w:hAnsi="Arial" w:cs="Arial"/>
-        </w:rPr>
-        <w:t>NoSql</w:t>
-      </w:r>
-      <w:proofErr w:type="spellEnd"/>
-      <w:r>
-        <w:rPr>
-          <w:rFonts w:ascii="Arial" w:hAnsi="Arial" w:cs="Arial"/>
-        </w:rPr>
-        <w:t xml:space="preserve"> para o armazenamento do grande volume de dados obtido.</w:t>
+        <w:t>Estudar, entender e realizar uma modelagem especial NoSql para o armazenamento do grande volume de dados obtido.</w:t>
       </w:r>
     </w:p>
     <w:p>
@@ -6857,21 +6760,7 @@
         <w:rPr>
           <w:rFonts w:ascii="Arial" w:hAnsi="Arial" w:cs="Arial"/>
         </w:rPr>
-        <w:t xml:space="preserve">Realizar a construção de um website protótipo para a consulta do clima em um determinado espaço de tempo analisando os dados a partir de um banco de dados </w:t>
-      </w:r>
-      <w:proofErr w:type="spellStart"/>
-      <w:r>
-        <w:rPr>
-          <w:rFonts w:ascii="Arial" w:hAnsi="Arial" w:cs="Arial"/>
-        </w:rPr>
-        <w:t>NoSql</w:t>
-      </w:r>
-      <w:proofErr w:type="spellEnd"/>
-      <w:r>
-        <w:rPr>
-          <w:rFonts w:ascii="Arial" w:hAnsi="Arial" w:cs="Arial"/>
-        </w:rPr>
-        <w:t>.</w:t>
+        <w:t>Realizar a construção de um website protótipo para a consulta do clima em um determinado espaço de tempo analisando os dados a partir de um banco de dados NoSql.</w:t>
       </w:r>
     </w:p>
     <w:p>
@@ -7023,15 +6912,7 @@
         <w:t>Para o armazenamento de dados considerados grandes o bastante para se tornarem um Big Data é recomendado que sejam utilizados bancos de dados não estruturados, con</w:t>
       </w:r>
       <w:r>
-        <w:t xml:space="preserve">hecidos hoje em dia como </w:t>
-      </w:r>
-      <w:proofErr w:type="spellStart"/>
-      <w:r>
-        <w:t>NoSql</w:t>
-      </w:r>
-      <w:proofErr w:type="spellEnd"/>
-      <w:r>
-        <w:t>. S</w:t>
+        <w:t>hecidos hoje em dia como NoSql. S</w:t>
       </w:r>
       <w:r>
         <w:t>erão apresentadas a características desse tido de banco e quais são as peculiaridades de cada tipo.</w:t>
@@ -7071,7 +6952,6 @@
         <w:br w:type="page"/>
       </w:r>
       <w:bookmarkStart w:id="13" w:name="_Toc435707041"/>
-      <w:proofErr w:type="gramStart"/>
       <w:r>
         <w:lastRenderedPageBreak/>
         <w:t>4</w:t>
@@ -7080,7 +6960,6 @@
         <w:t xml:space="preserve"> BIG DATA</w:t>
       </w:r>
       <w:bookmarkEnd w:id="13"/>
-      <w:proofErr w:type="gramEnd"/>
     </w:p>
     <w:p/>
     <w:p/>
@@ -8403,17 +8282,12 @@
         <w:br w:type="page"/>
       </w:r>
       <w:bookmarkStart w:id="19" w:name="_Toc435707045"/>
-      <w:proofErr w:type="gramStart"/>
       <w:r>
         <w:lastRenderedPageBreak/>
         <w:t>5</w:t>
       </w:r>
       <w:r>
-        <w:t xml:space="preserve"> APACHE</w:t>
-      </w:r>
-      <w:proofErr w:type="gramEnd"/>
-      <w:r>
-        <w:t xml:space="preserve"> HADOOP</w:t>
+        <w:t xml:space="preserve"> APACHE HADOOP</w:t>
       </w:r>
       <w:bookmarkEnd w:id="19"/>
     </w:p>
@@ -8752,20 +8626,9 @@
                 <w:sz w:val="20"/>
                 <w:szCs w:val="20"/>
               </w:rPr>
-              <w:t xml:space="preserve">- Infraestrutura Apache </w:t>
-            </w:r>
-            <w:proofErr w:type="spellStart"/>
-            <w:r>
-              <w:rPr>
-                <w:b/>
-                <w:bCs/>
-                <w:sz w:val="20"/>
-                <w:szCs w:val="20"/>
-              </w:rPr>
-              <w:t>Hadoop</w:t>
+              <w:t>- Infraestrutura Apache Hadoop</w:t>
             </w:r>
             <w:bookmarkEnd w:id="21"/>
-            <w:proofErr w:type="spellEnd"/>
           </w:p>
         </w:tc>
       </w:tr>
@@ -8848,16 +8711,11 @@
         </w:rPr>
       </w:pPr>
       <w:bookmarkStart w:id="22" w:name="_Toc435707047"/>
-      <w:proofErr w:type="gramStart"/>
       <w:r>
         <w:t>5</w:t>
       </w:r>
       <w:r>
-        <w:t>.2 Introdução</w:t>
-      </w:r>
-      <w:proofErr w:type="gramEnd"/>
-      <w:r>
-        <w:t xml:space="preserve"> ao MapReduce</w:t>
+        <w:t>.2 Introdução ao MapReduce</w:t>
       </w:r>
       <w:bookmarkEnd w:id="22"/>
     </w:p>
@@ -9033,16 +8891,11 @@
         </w:rPr>
       </w:pPr>
       <w:bookmarkStart w:id="23" w:name="_Toc435707048"/>
-      <w:proofErr w:type="gramStart"/>
       <w:r>
         <w:t>5</w:t>
       </w:r>
       <w:r>
-        <w:t>.3 Sistema</w:t>
-      </w:r>
-      <w:proofErr w:type="gramEnd"/>
-      <w:r>
-        <w:t xml:space="preserve"> de Arquivo HDFS</w:t>
+        <w:t>.3 Sistema de Arquivo HDFS</w:t>
       </w:r>
       <w:bookmarkEnd w:id="23"/>
     </w:p>
@@ -9207,14 +9060,9 @@
         <w:t>5</w:t>
       </w:r>
       <w:r>
-        <w:t xml:space="preserve">.3.1 </w:t>
-      </w:r>
-      <w:proofErr w:type="spellStart"/>
-      <w:r>
-        <w:t>NameNode</w:t>
+        <w:t>.3.1 NameNode</w:t>
       </w:r>
       <w:bookmarkEnd w:id="24"/>
-      <w:proofErr w:type="spellEnd"/>
     </w:p>
     <w:p>
       <w:pPr>
@@ -9364,14 +9212,9 @@
         <w:t>5</w:t>
       </w:r>
       <w:r>
-        <w:t xml:space="preserve">.3.2 </w:t>
-      </w:r>
-      <w:proofErr w:type="spellStart"/>
-      <w:r>
-        <w:t>DataNode</w:t>
+        <w:t>.3.2 DataNode</w:t>
       </w:r>
       <w:bookmarkEnd w:id="25"/>
-      <w:proofErr w:type="spellEnd"/>
     </w:p>
     <w:p>
       <w:pPr>
@@ -9479,23 +9322,13 @@
         </w:rPr>
       </w:pPr>
       <w:bookmarkStart w:id="27" w:name="_Toc435707052"/>
-      <w:proofErr w:type="gramStart"/>
       <w:r>
         <w:t>6</w:t>
       </w:r>
       <w:r>
-        <w:t>.1 Introdução</w:t>
-      </w:r>
-      <w:proofErr w:type="gramEnd"/>
-      <w:r>
-        <w:t xml:space="preserve"> ao </w:t>
-      </w:r>
-      <w:proofErr w:type="spellStart"/>
-      <w:r>
-        <w:t>NoSQL</w:t>
+        <w:t>.1 Introdução ao NoSQL</w:t>
       </w:r>
       <w:bookmarkEnd w:id="27"/>
-      <w:proofErr w:type="spellEnd"/>
     </w:p>
     <w:p>
       <w:pPr>
@@ -9784,15 +9617,7 @@
         <w:t>6</w:t>
       </w:r>
       <w:r>
-        <w:t xml:space="preserve">.2 Comparando Bancos </w:t>
-      </w:r>
-      <w:proofErr w:type="spellStart"/>
-      <w:r>
-        <w:t>NoSQL</w:t>
-      </w:r>
-      <w:proofErr w:type="spellEnd"/>
-      <w:r>
-        <w:t xml:space="preserve"> com o Modelo Relacional</w:t>
+        <w:t>.2 Comparando Bancos NoSQL com o Modelo Relacional</w:t>
       </w:r>
       <w:bookmarkEnd w:id="28"/>
     </w:p>
@@ -10038,15 +9863,7 @@
         <w:jc w:val="both"/>
       </w:pPr>
       <w:r>
-        <w:t xml:space="preserve">Segundo o portal de artigos DEVMEDIA, essas são as principais características dos bancos de dados </w:t>
-      </w:r>
-      <w:proofErr w:type="spellStart"/>
-      <w:r>
-        <w:t>NoSQL</w:t>
-      </w:r>
-      <w:proofErr w:type="spellEnd"/>
-      <w:r>
-        <w:t>.</w:t>
+        <w:t>Segundo o portal de artigos DEVMEDIA, essas são as principais características dos bancos de dados NoSQL.</w:t>
       </w:r>
     </w:p>
     <w:p>
@@ -10059,15 +9876,7 @@
         </w:rPr>
       </w:pPr>
       <w:r>
-        <w:t xml:space="preserve">Bancos de dados </w:t>
-      </w:r>
-      <w:proofErr w:type="spellStart"/>
-      <w:r>
-        <w:t>NoSQL</w:t>
-      </w:r>
-      <w:proofErr w:type="spellEnd"/>
-      <w:r>
-        <w:t xml:space="preserve"> visão a utilização de processamento paralelo para a manipulação de informações. Para que o processamento de um grande volume de dados ocorra com uma performance razoável, é mais eficaz que o trabalho seja </w:t>
+        <w:t xml:space="preserve">Bancos de dados NoSQL visão a utilização de processamento paralelo para a manipulação de informações. Para que o processamento de um grande volume de dados ocorra com uma performance razoável, é mais eficaz que o trabalho seja </w:t>
       </w:r>
       <w:r>
         <w:t>dividido</w:t>
@@ -10521,39 +10330,13 @@
         <w:t xml:space="preserve"> </w:t>
       </w:r>
       <w:r>
-        <w:t xml:space="preserve">Alguns bancos de dados que são orientados a coluna: </w:t>
-      </w:r>
-      <w:proofErr w:type="spellStart"/>
-      <w:r>
-        <w:t>Hypertable</w:t>
-      </w:r>
-      <w:proofErr w:type="spellEnd"/>
-      <w:r>
-        <w:t xml:space="preserve">, </w:t>
-      </w:r>
-      <w:proofErr w:type="spellStart"/>
-      <w:r>
-        <w:t>Cassanda</w:t>
-      </w:r>
-      <w:proofErr w:type="spellEnd"/>
-      <w:r>
-        <w:t xml:space="preserve">, </w:t>
-      </w:r>
-      <w:proofErr w:type="spellStart"/>
-      <w:r>
-        <w:t>Amazon</w:t>
-      </w:r>
-      <w:proofErr w:type="spellEnd"/>
-      <w:r>
-        <w:t xml:space="preserve"> </w:t>
-      </w:r>
-      <w:proofErr w:type="spellStart"/>
-      <w:r>
-        <w:t>SimpleDB</w:t>
-      </w:r>
-      <w:proofErr w:type="spellEnd"/>
-      <w:r>
-        <w:t>, Hadoop, etc. (</w:t>
+        <w:t xml:space="preserve">Alguns bancos de dados que são orientados a coluna: Hypertable, </w:t>
+      </w:r>
+      <w:r>
+        <w:t>Cassanda, Amazon</w:t>
+      </w:r>
+      <w:r>
+        <w:t xml:space="preserve"> SimpleDB, Hadoop, etc. (</w:t>
       </w:r>
       <w:r>
         <w:t>PERERA</w:t>
@@ -10763,17 +10546,12 @@
         <w:br w:type="page"/>
       </w:r>
       <w:bookmarkStart w:id="34" w:name="_Toc435707059"/>
-      <w:proofErr w:type="gramStart"/>
       <w:r>
         <w:lastRenderedPageBreak/>
         <w:t>7</w:t>
       </w:r>
       <w:r>
-        <w:t xml:space="preserve"> WEBSERVICE</w:t>
-      </w:r>
-      <w:proofErr w:type="gramEnd"/>
-      <w:r>
-        <w:t xml:space="preserve"> REST</w:t>
+        <w:t xml:space="preserve"> WEBSERVICE REST</w:t>
       </w:r>
       <w:bookmarkEnd w:id="34"/>
     </w:p>
@@ -10952,17 +10730,12 @@
         </w:rPr>
       </w:pPr>
       <w:bookmarkStart w:id="37" w:name="_Toc435707062"/>
-      <w:proofErr w:type="gramStart"/>
       <w:r>
         <w:lastRenderedPageBreak/>
         <w:t>7</w:t>
       </w:r>
       <w:r>
-        <w:t>.1.2 Interação</w:t>
-      </w:r>
-      <w:proofErr w:type="gramEnd"/>
-      <w:r>
-        <w:t xml:space="preserve"> por Métodos</w:t>
+        <w:t>.1.2 Interação por Métodos</w:t>
       </w:r>
       <w:bookmarkEnd w:id="37"/>
     </w:p>
@@ -11153,7 +10926,6 @@
         <w:br w:type="page"/>
       </w:r>
       <w:bookmarkStart w:id="38" w:name="_Toc435707063"/>
-      <w:proofErr w:type="gramStart"/>
       <w:r>
         <w:lastRenderedPageBreak/>
         <w:t>8</w:t>
@@ -11165,7 +10937,6 @@
         <w:t>metodologia</w:t>
       </w:r>
       <w:bookmarkEnd w:id="38"/>
-      <w:proofErr w:type="gramEnd"/>
     </w:p>
     <w:p/>
     <w:p/>
@@ -11230,21 +11001,7 @@
         <w:rPr>
           <w:color w:val="auto"/>
         </w:rPr>
-        <w:t xml:space="preserve">Estudar como é realizada a construção de web </w:t>
-      </w:r>
-      <w:proofErr w:type="spellStart"/>
-      <w:r>
-        <w:rPr>
-          <w:color w:val="auto"/>
-        </w:rPr>
-        <w:t>services</w:t>
-      </w:r>
-      <w:proofErr w:type="spellEnd"/>
-      <w:r>
-        <w:rPr>
-          <w:color w:val="auto"/>
-        </w:rPr>
-        <w:t xml:space="preserve"> para a interlocução de dados de uma forma segura e com performance admissível. Depois de entendido o procedimento, o web service será desenvolvido de forma genérica para aceitar informações de vários lugares garantindo a variedade de dados.</w:t>
+        <w:t>Estudar como é realizada a construção de web services para a interlocução de dados de uma forma segura e com performance admissível. Depois de entendido o procedimento, o web service será desenvolvido de forma genérica para aceitar informações de vários lugares garantindo a variedade de dados.</w:t>
       </w:r>
     </w:p>
     <w:p>
@@ -11260,21 +11017,7 @@
         <w:rPr>
           <w:color w:val="auto"/>
         </w:rPr>
-        <w:t xml:space="preserve">Será efetuado um estudo sobre alguns bancos de dados </w:t>
-      </w:r>
-      <w:proofErr w:type="spellStart"/>
-      <w:r>
-        <w:rPr>
-          <w:color w:val="auto"/>
-        </w:rPr>
-        <w:t>NoSql</w:t>
-      </w:r>
-      <w:proofErr w:type="spellEnd"/>
-      <w:r>
-        <w:rPr>
-          <w:color w:val="auto"/>
-        </w:rPr>
-        <w:t xml:space="preserve"> oferecidos pelo mercado e identificado os prós e contras de cada um. Depois de decidido qual banco utilizar será realizada uma modelagem especial baseada nos dados que serão obtidos pelo webservice.</w:t>
+        <w:t>Será efetuado um estudo sobre alguns bancos de dados NoSql oferecidos pelo mercado e identificado os prós e contras de cada um. Depois de decidido qual banco utilizar será realizada uma modelagem especial baseada nos dados que serão obtidos pelo webservice.</w:t>
       </w:r>
     </w:p>
     <w:p>
@@ -11322,21 +11065,7 @@
         <w:rPr>
           <w:color w:val="auto"/>
         </w:rPr>
-        <w:t xml:space="preserve">Explorar tecnologias para desenvolvimento de aplicações web como Java EE, </w:t>
-      </w:r>
-      <w:proofErr w:type="spellStart"/>
-      <w:r>
-        <w:rPr>
-          <w:color w:val="auto"/>
-        </w:rPr>
-        <w:t>AngularJS</w:t>
-      </w:r>
-      <w:proofErr w:type="spellEnd"/>
-      <w:r>
-        <w:rPr>
-          <w:color w:val="auto"/>
-        </w:rPr>
-        <w:t xml:space="preserve">, C# e outras. Após a definição das tecnologias a serem utilizadas, </w:t>
+        <w:t xml:space="preserve">Explorar tecnologias para desenvolvimento de aplicações web como Java EE, AngularJS, C# e outras. Após a definição das tecnologias a serem utilizadas, </w:t>
       </w:r>
       <w:r>
         <w:rPr>
@@ -13021,21 +12750,7 @@
           <w:color w:val="auto"/>
         </w:rPr>
         <w:lastRenderedPageBreak/>
-        <w:t xml:space="preserve">Clicando no link “Baixar os dados” será disponibilizado um arquivo </w:t>
-      </w:r>
-      <w:proofErr w:type="spellStart"/>
-      <w:r>
-        <w:rPr>
-          <w:color w:val="auto"/>
-        </w:rPr>
-        <w:t>txt</w:t>
-      </w:r>
-      <w:proofErr w:type="spellEnd"/>
-      <w:r>
-        <w:rPr>
-          <w:color w:val="auto"/>
-        </w:rPr>
-        <w:t xml:space="preserve"> onde a primeira linha representa os nomes das variáveis do tempo e as posteriores os dados em questão.</w:t>
+        <w:t>Clicando no link “Baixar os dados” será disponibilizado um arquivo txt onde a primeira linha representa os nomes das variáveis do tempo e as posteriores os dados em questão.</w:t>
       </w:r>
     </w:p>
     <w:p>
@@ -13313,35 +13028,7 @@
         <w:rPr>
           <w:color w:val="auto"/>
         </w:rPr>
-        <w:t xml:space="preserve">Como no BDMEP é necessário realizar um cadastro informando o motivo da importação dos dados. Com o usuário e senha em mãos é possível consultar variáveis do tempo de uma estação de superfície terrestre denominadas </w:t>
-      </w:r>
-      <w:proofErr w:type="spellStart"/>
-      <w:r>
-        <w:rPr>
-          <w:color w:val="auto"/>
-        </w:rPr>
-        <w:t>Synop</w:t>
-      </w:r>
-      <w:proofErr w:type="spellEnd"/>
-      <w:r>
-        <w:rPr>
-          <w:color w:val="auto"/>
-        </w:rPr>
-        <w:t xml:space="preserve">. Para realizar a consulta é necessário informar qual o código da </w:t>
-      </w:r>
-      <w:proofErr w:type="spellStart"/>
-      <w:r>
-        <w:rPr>
-          <w:color w:val="auto"/>
-        </w:rPr>
-        <w:t>Synop</w:t>
-      </w:r>
-      <w:proofErr w:type="spellEnd"/>
-      <w:r>
-        <w:rPr>
-          <w:color w:val="auto"/>
-        </w:rPr>
-        <w:t xml:space="preserve"> escolhida, o mesmo pode ser obtido no próprio site do PROTIM.</w:t>
+        <w:t>Como no BDMEP é necessário realizar um cadastro informando o motivo da importação dos dados. Com o usuário e senha em mãos é possível consultar variáveis do tempo de uma estação de superfície terrestre denominadas Synop. Para realizar a consulta é necessário informar qual o código da Synop escolhida, o mesmo pode ser obtido no próprio site do PROTIM.</w:t>
       </w:r>
     </w:p>
     <w:p>
@@ -13577,21 +13264,7 @@
           <w:color w:val="auto"/>
         </w:rPr>
         <w:lastRenderedPageBreak/>
-        <w:t xml:space="preserve">Ao consultar são disponibilizados dados da localização da estação terrestre como latitude, longitude e altimetria. Também pode-se ver diversas variáveis do tempo como temperatura do ar, humidade relativa do ar, pressão entre várias outras. No fim da página é possível realizar o download de todos os dados em um formato </w:t>
-      </w:r>
-      <w:proofErr w:type="spellStart"/>
-      <w:r>
-        <w:rPr>
-          <w:color w:val="auto"/>
-        </w:rPr>
-        <w:t>csv</w:t>
-      </w:r>
-      <w:proofErr w:type="spellEnd"/>
-      <w:r>
-        <w:rPr>
-          <w:color w:val="auto"/>
-        </w:rPr>
-        <w:t xml:space="preserve"> que é utilizado para a importação dos dados no Excel facilmente.</w:t>
+        <w:t>Ao consultar são disponibilizados dados da localização da estação terrestre como latitude, longitude e altimetria. Também pode-se ver diversas variáveis do tempo como temperatura do ar, humidade relativa do ar, pressão entre várias outras. No fim da página é possível realizar o download de todos os dados em um formato csv que é utilizado para a importação dos dados no Excel facilmente.</w:t>
       </w:r>
     </w:p>
     <w:p>
@@ -14820,15 +14493,7 @@
         <w:t>4</w:t>
       </w:r>
       <w:r>
-        <w:t xml:space="preserve"> Testando o </w:t>
-      </w:r>
-      <w:proofErr w:type="spellStart"/>
-      <w:r>
-        <w:t>MapReduce</w:t>
-      </w:r>
-      <w:proofErr w:type="spellEnd"/>
-      <w:r>
-        <w:t xml:space="preserve"> com dados de Temperatura</w:t>
+        <w:t xml:space="preserve"> Testando o MapReduce com dados de Temperatura</w:t>
       </w:r>
       <w:bookmarkEnd w:id="43"/>
     </w:p>
@@ -15455,21 +15120,7 @@
         <w:rPr>
           <w:color w:val="auto"/>
         </w:rPr>
-        <w:t xml:space="preserve">Para esse teste foi escolhido o mês de janeiro, que é passado na configuração de um </w:t>
-      </w:r>
-      <w:proofErr w:type="spellStart"/>
-      <w:r>
-        <w:rPr>
-          <w:color w:val="auto"/>
-        </w:rPr>
-        <w:t>job</w:t>
-      </w:r>
-      <w:proofErr w:type="spellEnd"/>
-      <w:r>
-        <w:rPr>
-          <w:color w:val="auto"/>
-        </w:rPr>
-        <w:t xml:space="preserve"> como parâmetro para a função de mapeamento. Para realizar a execução do MapReduce remotamente de uma aplicação Java é necessário que sejam feitas algumas configurações. Uma delas é a permissão para executar uma ação no Hadoop, quando realizamos a instalação e configuração do Hadoop em um servidor Linux, todo o processo foi feito usando um usuário específico para o Hadoop que tenha permissões</w:t>
+        <w:t>Para esse teste foi escolhido o mês de janeiro, que é passado na configuração de um job como parâmetro para a função de mapeamento. Para realizar a execução do MapReduce remotamente de uma aplicação Java é necessário que sejam feitas algumas configurações. Uma delas é a permissão para executar uma ação no Hadoop, quando realizamos a instalação e configuração do Hadoop em um servidor Linux, todo o processo foi feito usando um usuário específico para o Hadoop que tenha permissões</w:t>
       </w:r>
       <w:r>
         <w:rPr>
@@ -15497,49 +15148,7 @@
         <w:rPr>
           <w:color w:val="auto"/>
         </w:rPr>
-        <w:t xml:space="preserve"> partir da classe “</w:t>
-      </w:r>
-      <w:proofErr w:type="spellStart"/>
-      <w:r>
-        <w:rPr>
-          <w:color w:val="auto"/>
-        </w:rPr>
-        <w:t>UserGroupInformation</w:t>
-      </w:r>
-      <w:proofErr w:type="spellEnd"/>
-      <w:r>
-        <w:rPr>
-          <w:color w:val="auto"/>
-        </w:rPr>
-        <w:t>” implementada na biblioteca “</w:t>
-      </w:r>
-      <w:proofErr w:type="spellStart"/>
-      <w:r>
-        <w:rPr>
-          <w:color w:val="auto"/>
-        </w:rPr>
-        <w:t>hadoop</w:t>
-      </w:r>
-      <w:proofErr w:type="spellEnd"/>
-      <w:r>
-        <w:rPr>
-          <w:color w:val="auto"/>
-        </w:rPr>
-        <w:t xml:space="preserve">-core” é possível criar um canal remoto de acesso ao </w:t>
-      </w:r>
-      <w:proofErr w:type="spellStart"/>
-      <w:r>
-        <w:rPr>
-          <w:color w:val="auto"/>
-        </w:rPr>
-        <w:t>hadoop</w:t>
-      </w:r>
-      <w:proofErr w:type="spellEnd"/>
-      <w:r>
-        <w:rPr>
-          <w:color w:val="auto"/>
-        </w:rPr>
-        <w:t xml:space="preserve"> usando o nome de usuário citado acima, podendo assim executar ações no Hadoop sem qualquer restrição. O Hadoop fornece muitas outras formas de autenticação para seus serviços mas a segurança não é o foco principal desse trabalho, por esse motivo não será abordada com detalhes. Veja abaixo como fica a implementação das permissões necessárias.</w:t>
+        <w:t xml:space="preserve"> partir da classe “UserGroupInformation” implementada na biblioteca “hadoop-core” é possível criar um canal remoto de acesso ao hadoop usando o nome de usuário citado acima, podendo assim executar ações no Hadoop sem qualquer restrição. O Hadoop fornece muitas outras formas de autenticação para seus serviços mas a segurança não é o foco principal desse trabalho, por esse motivo não será abordada com detalhes. Veja abaixo como fica a implementação das permissões necessárias.</w:t>
       </w:r>
     </w:p>
     <w:p>
@@ -15844,21 +15453,7 @@
         <w:rPr>
           <w:color w:val="auto"/>
         </w:rPr>
-        <w:t>Depois de configurado as propriedades de acesso ao serviço é necessário informar ao Job quem são as classes de mapeamento e redução. As classes de mapeamento e redução são empacotadas em um arquivo “.</w:t>
-      </w:r>
-      <w:proofErr w:type="spellStart"/>
-      <w:r>
-        <w:rPr>
-          <w:color w:val="auto"/>
-        </w:rPr>
-        <w:t>jar</w:t>
-      </w:r>
-      <w:proofErr w:type="spellEnd"/>
-      <w:r>
-        <w:rPr>
-          <w:color w:val="auto"/>
-        </w:rPr>
-        <w:t>” e enviadas ao Hadoop através da propriedade “conf.setJar("caminho");” passando o caminho como parâmetro.</w:t>
+        <w:t>Depois de configurado as propriedades de acesso ao serviço é necessário informar ao Job quem são as classes de mapeamento e redução. As classes de mapeamento e redução são empacotadas em um arquivo “.jar” e enviadas ao Hadoop através da propriedade “conf.setJar("caminho");” passando o caminho como parâmetro.</w:t>
       </w:r>
     </w:p>
     <w:p>
@@ -16044,19 +15639,8 @@
                 <w:sz w:val="20"/>
                 <w:szCs w:val="20"/>
               </w:rPr>
-              <w:t xml:space="preserve">o </w:t>
+              <w:t>o MapReduce</w:t>
             </w:r>
-            <w:proofErr w:type="spellStart"/>
-            <w:r>
-              <w:rPr>
-                <w:b/>
-                <w:bCs/>
-                <w:sz w:val="20"/>
-                <w:szCs w:val="20"/>
-              </w:rPr>
-              <w:t>MapReduce</w:t>
-            </w:r>
-            <w:proofErr w:type="spellEnd"/>
             <w:r>
               <w:rPr>
                 <w:b/>
@@ -16332,19 +15916,8 @@
                 <w:sz w:val="20"/>
                 <w:szCs w:val="20"/>
               </w:rPr>
-              <w:t xml:space="preserve">Resultado Gerado pelo </w:t>
+              <w:t>Resultado Gerado pelo MapReduce</w:t>
             </w:r>
-            <w:proofErr w:type="spellStart"/>
-            <w:r>
-              <w:rPr>
-                <w:b/>
-                <w:bCs/>
-                <w:sz w:val="20"/>
-                <w:szCs w:val="20"/>
-              </w:rPr>
-              <w:t>MapReduce</w:t>
-            </w:r>
-            <w:proofErr w:type="spellEnd"/>
           </w:p>
         </w:tc>
       </w:tr>
@@ -16441,31 +16014,7 @@
         <w:jc w:val="both"/>
       </w:pPr>
       <w:r>
-        <w:t xml:space="preserve">Nesse trabalho abordamos conceitos para a construção de uma infraestrutura compatível com o </w:t>
-      </w:r>
-      <w:proofErr w:type="spellStart"/>
-      <w:r>
-        <w:t>BigData</w:t>
-      </w:r>
-      <w:proofErr w:type="spellEnd"/>
-      <w:r>
-        <w:t xml:space="preserve">. Foram fundamentados e exemplificados os tipos de bancos de dados </w:t>
-      </w:r>
-      <w:proofErr w:type="spellStart"/>
-      <w:r>
-        <w:t>NoSQL</w:t>
-      </w:r>
-      <w:proofErr w:type="spellEnd"/>
-      <w:r>
-        <w:t xml:space="preserve"> que trabalham de forma distribuída fornecendo uma integração muito grande com o HDFS, o sistema de arquivos do </w:t>
-      </w:r>
-      <w:proofErr w:type="spellStart"/>
-      <w:r>
-        <w:t>Haddop</w:t>
-      </w:r>
-      <w:proofErr w:type="spellEnd"/>
-      <w:r>
-        <w:t>.</w:t>
+        <w:t>Nesse trabalho abordamos conceitos para a construção de uma infraestrutura compatível com o BigData. Foram fundamentados e exemplificados os tipos de bancos de dados NoSQL que trabalham de forma distribuída fornecendo uma integração muito grande com o HDFS, o sistema de arquivos do Haddop.</w:t>
       </w:r>
     </w:p>
     <w:p>
@@ -16475,39 +16024,13 @@
         <w:jc w:val="both"/>
       </w:pPr>
       <w:r>
-        <w:t xml:space="preserve">Conhecemos os componentes principais do framework </w:t>
-      </w:r>
-      <w:proofErr w:type="spellStart"/>
-      <w:r>
-        <w:t>Hadoop</w:t>
-      </w:r>
-      <w:proofErr w:type="spellEnd"/>
-      <w:r>
-        <w:t xml:space="preserve"> para a o processamento do </w:t>
-      </w:r>
-      <w:proofErr w:type="spellStart"/>
-      <w:r>
-        <w:t>BigData</w:t>
-      </w:r>
-      <w:proofErr w:type="spellEnd"/>
-      <w:r>
-        <w:t xml:space="preserve">, como o </w:t>
-      </w:r>
-      <w:proofErr w:type="spellStart"/>
-      <w:r>
-        <w:t>MapReduce</w:t>
-      </w:r>
-      <w:proofErr w:type="spellEnd"/>
-      <w:r>
-        <w:t xml:space="preserve"> e o HDFS. Também exploramos alguns softwares integrados ao </w:t>
-      </w:r>
-      <w:proofErr w:type="spellStart"/>
-      <w:r>
-        <w:t>Haddop</w:t>
-      </w:r>
-      <w:proofErr w:type="spellEnd"/>
-      <w:r>
-        <w:t xml:space="preserve"> que auxiliam no processamento analítico dos dados fornecendo informações úteis para as empresas.</w:t>
+        <w:t>Conhecemos os componentes princi</w:t>
+      </w:r>
+      <w:r>
+        <w:t xml:space="preserve">pais do framework Hadoop para </w:t>
+      </w:r>
+      <w:r>
+        <w:t>o processamento do BigData, como o MapReduce e o HDFS. Também exploramos alguns softwares integrados ao Haddop que auxiliam no processamento analítico dos dados fornecendo informações úteis para as empresas.</w:t>
       </w:r>
     </w:p>
     <w:p>
@@ -16517,7 +16040,16 @@
         <w:jc w:val="both"/>
       </w:pPr>
       <w:r>
-        <w:t>Foi realizada uma breve introdução do que é o tipo de webservice REST que é fundamental para a busca de informações em grandes bases de dados meteorologias relacionais existentes na internet.</w:t>
+        <w:t xml:space="preserve">Foi realizada uma breve introdução do que é o tipo de webservice REST que é fundamental para a busca de informações em grandes bases de dados </w:t>
+      </w:r>
+      <w:r>
+        <w:t>meteorológicas</w:t>
+      </w:r>
+      <w:r>
+        <w:t xml:space="preserve"> </w:t>
+      </w:r>
+      <w:r>
+        <w:t>relacionais existentes na internet.</w:t>
       </w:r>
     </w:p>
     <w:p>
@@ -16527,116 +16059,79 @@
         <w:jc w:val="both"/>
       </w:pPr>
       <w:r>
-        <w:t>Concluímos que com tecnologias poderosas e de código aberto pode ser realizada a construção de uma infraestrutura moderna e eficiente para a utilização do Big Data.</w:t>
-      </w:r>
-    </w:p>
-    <w:p>
-      <w:pPr>
-        <w:spacing w:line="360" w:lineRule="auto"/>
-        <w:ind w:firstLine="851"/>
-        <w:jc w:val="both"/>
-      </w:pPr>
-      <w:r>
-        <w:t>Uma das maiores dific</w:t>
-      </w:r>
-      <w:r>
-        <w:t xml:space="preserve">uldades para se usar o </w:t>
-      </w:r>
-      <w:proofErr w:type="spellStart"/>
-      <w:r>
-        <w:t>H</w:t>
-      </w:r>
-      <w:r>
-        <w:t>adoop</w:t>
-      </w:r>
-      <w:proofErr w:type="spellEnd"/>
-      <w:r>
-        <w:t xml:space="preserve"> é a sua configuração. São muitas variáveis a serem observadas para que a in</w:t>
-      </w:r>
-      <w:r>
-        <w:t>fraestrutura fique funcional e muitas vezes o único ponto de referência é a documentação original, que é fornecida</w:t>
-      </w:r>
-      <w:r>
-        <w:t xml:space="preserve"> pela</w:t>
-      </w:r>
-      <w:r>
-        <w:t xml:space="preserve"> empresa Apache somente em inglês</w:t>
-      </w:r>
-      <w:r>
-        <w:t>,</w:t>
-      </w:r>
-      <w:r>
-        <w:t xml:space="preserve"> podendo não ser tão esclarecedora.</w:t>
-      </w:r>
-    </w:p>
-    <w:p>
-      <w:pPr>
-        <w:spacing w:line="360" w:lineRule="auto"/>
-        <w:ind w:firstLine="851"/>
-        <w:jc w:val="both"/>
-      </w:pPr>
-      <w:r>
-        <w:t xml:space="preserve">A conexão da infraestrutura do </w:t>
-      </w:r>
-      <w:proofErr w:type="spellStart"/>
-      <w:r>
-        <w:t>Hadoop</w:t>
-      </w:r>
-      <w:proofErr w:type="spellEnd"/>
-      <w:r>
-        <w:t xml:space="preserve"> com uma aplicação Java externa </w:t>
-      </w:r>
-      <w:r>
-        <w:t xml:space="preserve">foi um dos problemas que levaram mais tempo para ser resolvido, pelo fato de que o </w:t>
-      </w:r>
-      <w:proofErr w:type="spellStart"/>
-      <w:r>
-        <w:t>Hadoop</w:t>
-      </w:r>
-      <w:proofErr w:type="spellEnd"/>
-      <w:r>
-        <w:t xml:space="preserve"> ainda </w:t>
-      </w:r>
-      <w:r>
-        <w:t>é</w:t>
-      </w:r>
-      <w:r>
-        <w:t xml:space="preserve"> uma tecnologia em crescimento, sem muitos livros e manuais publicados</w:t>
-      </w:r>
-      <w:r>
-        <w:t>,</w:t>
-      </w:r>
-      <w:r>
-        <w:t xml:space="preserve"> e a Apache fornecer uma documentação escassa sobre o assunto.</w:t>
-      </w:r>
-    </w:p>
-    <w:p>
-      <w:pPr>
-        <w:spacing w:line="360" w:lineRule="auto"/>
-        <w:ind w:firstLine="851"/>
-        <w:jc w:val="both"/>
-      </w:pPr>
-      <w:r>
-        <w:t xml:space="preserve">Depois de muitos testes e pesquisas o problema foi resolvido usando uma biblioteca de funcionalidades que acessa os servidores do </w:t>
-      </w:r>
-      <w:proofErr w:type="spellStart"/>
-      <w:r>
-        <w:t>Hadoop</w:t>
-      </w:r>
-      <w:proofErr w:type="spellEnd"/>
-      <w:r>
-        <w:t xml:space="preserve"> utilizando o protocolo HTTP sendo possível assim iniciar tarefas remotamente e interagir com o HDFS transferindo e recuperando arquivos processados pelo </w:t>
-      </w:r>
-      <w:proofErr w:type="spellStart"/>
-      <w:r>
-        <w:t>MapReduce</w:t>
-      </w:r>
-      <w:proofErr w:type="spellEnd"/>
-      <w:r>
-        <w:t>.</w:t>
+        <w:t>Concluímos que com tecnolo</w:t>
       </w:r>
       <w:bookmarkStart w:id="45" w:name="_GoBack"/>
       <w:bookmarkEnd w:id="45"/>
+      <w:r>
+        <w:t>gias poderosas e de código aberto pode ser realizada a construção de uma infraestrutura moderna e eficiente para a utilização do Big Data.</w:t>
+      </w:r>
+    </w:p>
+    <w:p>
+      <w:pPr>
+        <w:spacing w:line="360" w:lineRule="auto"/>
+        <w:ind w:firstLine="851"/>
+        <w:jc w:val="both"/>
+      </w:pPr>
+      <w:r>
+        <w:t>Uma das maiores dific</w:t>
+      </w:r>
+      <w:r>
+        <w:t>uldades para se usar o H</w:t>
+      </w:r>
+      <w:r>
+        <w:t>adoop é a sua configuração. São muitas variáveis a serem observadas para que a in</w:t>
+      </w:r>
+      <w:r>
+        <w:t>fraestrutura fique funcional e muitas vezes o único ponto de referência é a documentação original, que é fornecida</w:t>
+      </w:r>
+      <w:r>
+        <w:t xml:space="preserve"> pela</w:t>
+      </w:r>
+      <w:r>
+        <w:t xml:space="preserve"> empresa Apache somente em inglês</w:t>
+      </w:r>
+      <w:r>
+        <w:t>,</w:t>
+      </w:r>
+      <w:r>
+        <w:t xml:space="preserve"> podendo não ser tão esclarecedora.</w:t>
+      </w:r>
+    </w:p>
+    <w:p>
+      <w:pPr>
+        <w:spacing w:line="360" w:lineRule="auto"/>
+        <w:ind w:firstLine="851"/>
+        <w:jc w:val="both"/>
+      </w:pPr>
+      <w:r>
+        <w:t xml:space="preserve">A conexão da infraestrutura do Hadoop com uma aplicação Java externa </w:t>
+      </w:r>
+      <w:r>
+        <w:t xml:space="preserve">foi um dos problemas que levaram mais tempo para ser resolvido, pelo fato de que o Hadoop ainda </w:t>
+      </w:r>
+      <w:r>
+        <w:t>é</w:t>
+      </w:r>
+      <w:r>
+        <w:t xml:space="preserve"> uma tecnologia em crescimento, sem muitos livros e manuais publicados</w:t>
+      </w:r>
+      <w:r>
+        <w:t>,</w:t>
+      </w:r>
+      <w:r>
+        <w:t xml:space="preserve"> e a Apache fornecer uma documentação escassa sobre o assunto.</w:t>
+      </w:r>
+    </w:p>
+    <w:p>
+      <w:pPr>
+        <w:spacing w:line="360" w:lineRule="auto"/>
+        <w:ind w:firstLine="851"/>
+        <w:jc w:val="both"/>
+      </w:pPr>
+      <w:r>
+        <w:t>Depois de muitos testes e pesquisas o problema foi resolvido usando uma biblioteca de funcionalidades que acessa os servidores do Hadoop utilizando o protocolo HTTP sendo possível assim iniciar tarefas remotamente e interagir com o HDFS transferindo e recuperando arquivos processados pelo MapReduce.</w:t>
+      </w:r>
     </w:p>
     <w:p>
       <w:pPr>
@@ -16842,30 +16337,14 @@
       <w:r>
         <w:t xml:space="preserve">BOAGLIO, F. </w:t>
       </w:r>
-      <w:proofErr w:type="spellStart"/>
-      <w:r>
-        <w:rPr>
-          <w:b/>
-        </w:rPr>
-        <w:t>MongoDB</w:t>
-      </w:r>
-      <w:proofErr w:type="spellEnd"/>
-      <w:r>
-        <w:rPr>
-          <w:b/>
-        </w:rPr>
-        <w:t>:</w:t>
-      </w:r>
-      <w:r>
-        <w:t xml:space="preserve"> Construa novas aplicações com novas tecnologias. Editora Casa do </w:t>
-      </w:r>
-      <w:proofErr w:type="spellStart"/>
-      <w:r>
-        <w:t>COdigo</w:t>
-      </w:r>
-      <w:proofErr w:type="spellEnd"/>
-      <w:r>
-        <w:t xml:space="preserve">, vol. 1, nº 215, São Paulo, 2015. </w:t>
+      <w:r>
+        <w:rPr>
+          <w:b/>
+        </w:rPr>
+        <w:t>MongoDB:</w:t>
+      </w:r>
+      <w:r>
+        <w:t xml:space="preserve"> Construa novas aplicações com novas tecnologias. Editora Casa do COdigo, vol. 1, nº 215, São Paulo, 2015. </w:t>
       </w:r>
     </w:p>
     <w:p>
@@ -16892,35 +16371,7 @@
         <w:rPr>
           <w:b/>
         </w:rPr>
-        <w:t xml:space="preserve">ancos de Dados </w:t>
-      </w:r>
-      <w:proofErr w:type="spellStart"/>
-      <w:r>
-        <w:rPr>
-          <w:b/>
-        </w:rPr>
-        <w:t>NoSQL</w:t>
-      </w:r>
-      <w:proofErr w:type="spellEnd"/>
-      <w:r>
-        <w:rPr>
-          <w:b/>
-        </w:rPr>
-        <w:t xml:space="preserve"> x </w:t>
-      </w:r>
-      <w:proofErr w:type="spellStart"/>
-      <w:r>
-        <w:rPr>
-          <w:b/>
-        </w:rPr>
-        <w:t>SGBDs</w:t>
-      </w:r>
-      <w:proofErr w:type="spellEnd"/>
-      <w:r>
-        <w:rPr>
-          <w:b/>
-        </w:rPr>
-        <w:t xml:space="preserve"> Relacionais: </w:t>
+        <w:t xml:space="preserve">ancos de Dados NoSQL x SGBDs Relacionais: </w:t>
       </w:r>
       <w:r>
         <w:t>Análise Comparativa</w:t>
@@ -17271,21 +16722,7 @@
         <w:rPr>
           <w:b/>
         </w:rPr>
-        <w:t xml:space="preserve">Desconstruindo </w:t>
-      </w:r>
-      <w:proofErr w:type="spellStart"/>
-      <w:r>
-        <w:rPr>
-          <w:b/>
-        </w:rPr>
-        <w:t>NoSQL</w:t>
-      </w:r>
-      <w:proofErr w:type="spellEnd"/>
-      <w:r>
-        <w:rPr>
-          <w:b/>
-        </w:rPr>
-        <w:t>: em busca de melhores termos</w:t>
+        <w:t>Desconstruindo NoSQL: em busca de melhores termos</w:t>
       </w:r>
       <w:r>
         <w:t xml:space="preserve">. Disponível em: </w:t>
@@ -17409,21 +16846,7 @@
         <w:rPr>
           <w:b/>
         </w:rPr>
-        <w:t xml:space="preserve">Banco de dados </w:t>
-      </w:r>
-      <w:proofErr w:type="spellStart"/>
-      <w:r>
-        <w:rPr>
-          <w:b/>
-        </w:rPr>
-        <w:t>NoSQL</w:t>
-      </w:r>
-      <w:proofErr w:type="spellEnd"/>
-      <w:r>
-        <w:rPr>
-          <w:b/>
-        </w:rPr>
-        <w:t xml:space="preserve">: </w:t>
+        <w:t xml:space="preserve">Banco de dados NoSQL: </w:t>
       </w:r>
       <w:r>
         <w:t>Um novo paradigma</w:t>
@@ -17510,35 +16933,7 @@
         <w:rPr>
           <w:b/>
         </w:rPr>
-        <w:t xml:space="preserve">Introdução ao </w:t>
-      </w:r>
-      <w:proofErr w:type="spellStart"/>
-      <w:r>
-        <w:rPr>
-          <w:b/>
-        </w:rPr>
-        <w:t>Hadoop</w:t>
-      </w:r>
-      <w:proofErr w:type="spellEnd"/>
-      <w:r>
-        <w:rPr>
-          <w:b/>
-        </w:rPr>
-        <w:t xml:space="preserve"> no </w:t>
-      </w:r>
-      <w:proofErr w:type="spellStart"/>
-      <w:r>
-        <w:rPr>
-          <w:b/>
-        </w:rPr>
-        <w:t>HDInsight</w:t>
-      </w:r>
-      <w:proofErr w:type="spellEnd"/>
-      <w:r>
-        <w:rPr>
-          <w:b/>
-        </w:rPr>
-        <w:t xml:space="preserve">: </w:t>
+        <w:t xml:space="preserve">Introdução ao Hadoop no HDInsight: </w:t>
       </w:r>
       <w:r>
         <w:t>Processamento e análise de big data na nuvem</w:t>
@@ -17689,16 +17084,8 @@
         <w:rPr>
           <w:b/>
         </w:rPr>
-        <w:t xml:space="preserve">O que é </w:t>
-      </w:r>
-      <w:proofErr w:type="spellStart"/>
-      <w:r>
-        <w:rPr>
-          <w:b/>
-        </w:rPr>
-        <w:t>noSQL</w:t>
-      </w:r>
-      <w:proofErr w:type="spellEnd"/>
+        <w:t>O que é noSQL</w:t>
+      </w:r>
       <w:r>
         <w:t xml:space="preserve">. Disponível em: </w:t>
       </w:r>
@@ -17753,30 +17140,14 @@
       <w:r>
         <w:t xml:space="preserve">SADALAGE, P. J; FOWLER, M. </w:t>
       </w:r>
-      <w:proofErr w:type="spellStart"/>
-      <w:r>
-        <w:rPr>
-          <w:b/>
-        </w:rPr>
-        <w:t>NoSQL</w:t>
-      </w:r>
-      <w:proofErr w:type="spellEnd"/>
-      <w:r>
-        <w:rPr>
-          <w:b/>
-        </w:rPr>
-        <w:t xml:space="preserve"> Essencial:</w:t>
-      </w:r>
-      <w:r>
-        <w:t xml:space="preserve"> Um Guia Conciso Para O Mundo Emergente Da Persistência Poliglota. Editora </w:t>
-      </w:r>
-      <w:proofErr w:type="spellStart"/>
-      <w:r>
-        <w:t>Novatec</w:t>
-      </w:r>
-      <w:proofErr w:type="spellEnd"/>
-      <w:r>
-        <w:t>, vol. 1, nº 216, São Paulo, 2013.</w:t>
+      <w:r>
+        <w:rPr>
+          <w:b/>
+        </w:rPr>
+        <w:t>NoSQL Essencial:</w:t>
+      </w:r>
+      <w:r>
+        <w:t xml:space="preserve"> Um Guia Conciso Para O Mundo Emergente Da Persistência Poliglota. Editora Novatec, vol. 1, nº 216, São Paulo, 2013.</w:t>
       </w:r>
     </w:p>
     <w:p>
@@ -17793,19 +17164,11 @@
       <w:r>
         <w:t xml:space="preserve">SATO, P. M. </w:t>
       </w:r>
-      <w:proofErr w:type="spellStart"/>
-      <w:r>
-        <w:rPr>
-          <w:b/>
-        </w:rPr>
-        <w:t>GraphDB</w:t>
-      </w:r>
-      <w:proofErr w:type="spellEnd"/>
-      <w:r>
-        <w:rPr>
-          <w:b/>
-        </w:rPr>
-        <w:t xml:space="preserve"> Series: </w:t>
+      <w:r>
+        <w:rPr>
+          <w:b/>
+        </w:rPr>
+        <w:t xml:space="preserve">GraphDB Series: </w:t>
       </w:r>
       <w:r>
         <w:t>O que é um banco de dados de grafos</w:t>
@@ -17907,30 +17270,8 @@
         <w:rPr>
           <w:b/>
         </w:rPr>
-        <w:t xml:space="preserve">Comparativo Técnico entre tecnologias de banco de dados relacional, </w:t>
-      </w:r>
-      <w:proofErr w:type="spellStart"/>
-      <w:r>
-        <w:rPr>
-          <w:b/>
-        </w:rPr>
-        <w:t>NoSQL</w:t>
-      </w:r>
-      <w:proofErr w:type="spellEnd"/>
-      <w:r>
-        <w:rPr>
-          <w:b/>
-        </w:rPr>
-        <w:t xml:space="preserve"> e </w:t>
-      </w:r>
-      <w:proofErr w:type="spellStart"/>
-      <w:r>
-        <w:rPr>
-          <w:b/>
-        </w:rPr>
-        <w:t>NewSQL</w:t>
-      </w:r>
-      <w:proofErr w:type="spellEnd"/>
+        <w:t>Comparativo Técnico entre tecnologias de banco de dados relacional, NoSQL e NewSQL</w:t>
+      </w:r>
       <w:r>
         <w:t xml:space="preserve">. Disponível em: </w:t>
       </w:r>
@@ -17968,21 +17309,10 @@
         <w:rPr>
           <w:b/>
         </w:rPr>
-        <w:t xml:space="preserve">Você realmente sabe o que é Big </w:t>
-      </w:r>
-      <w:proofErr w:type="gramStart"/>
-      <w:r>
-        <w:rPr>
-          <w:b/>
-        </w:rPr>
-        <w:t>Data?</w:t>
-      </w:r>
-      <w:r>
-        <w:t>.</w:t>
-      </w:r>
-      <w:proofErr w:type="gramEnd"/>
-      <w:r>
-        <w:t xml:space="preserve"> Disponível em: </w:t>
+        <w:t>Você realmente sabe o que é Big Data?</w:t>
+      </w:r>
+      <w:r>
+        <w:t xml:space="preserve">. Disponível em: </w:t>
       </w:r>
       <w:r>
         <w:t xml:space="preserve">&lt; https://www.ibm.com/developerworks/community/blogs/ctaurion/entry/voce_realmente_sabe_o_que_e_big_data?lang=en&gt;. </w:t>
@@ -18049,16 +17379,8 @@
         <w:rPr>
           <w:b/>
         </w:rPr>
-        <w:t xml:space="preserve">Um olhar sobre alguns bancos de dados </w:t>
-      </w:r>
-      <w:proofErr w:type="spellStart"/>
-      <w:r>
-        <w:rPr>
-          <w:b/>
-        </w:rPr>
-        <w:t>NoSQL</w:t>
-      </w:r>
-      <w:proofErr w:type="spellEnd"/>
+        <w:t>Um olhar sobre alguns bancos de dados NoSQL</w:t>
+      </w:r>
       <w:r>
         <w:t xml:space="preserve">. Disponível em: </w:t>
       </w:r>
@@ -18096,16 +17418,8 @@
         <w:rPr>
           <w:b/>
         </w:rPr>
-        <w:t xml:space="preserve">Entendendo </w:t>
-      </w:r>
-      <w:proofErr w:type="spellStart"/>
-      <w:r>
-        <w:rPr>
-          <w:b/>
-        </w:rPr>
-        <w:t>NoSQL</w:t>
-      </w:r>
-      <w:proofErr w:type="spellEnd"/>
+        <w:t>Entendendo NoSQL</w:t>
+      </w:r>
       <w:r>
         <w:t xml:space="preserve">. Disponível em: </w:t>
       </w:r>
@@ -18140,16 +17454,8 @@
         <w:rPr>
           <w:b/>
         </w:rPr>
-        <w:t xml:space="preserve">Serviços Web Semânticos Baseados em </w:t>
-      </w:r>
-      <w:proofErr w:type="spellStart"/>
-      <w:r>
-        <w:rPr>
-          <w:b/>
-        </w:rPr>
-        <w:t>RESTful</w:t>
-      </w:r>
-      <w:proofErr w:type="spellEnd"/>
+        <w:t>Serviços Web Semânticos Baseados em RESTful</w:t>
+      </w:r>
       <w:r>
         <w:t xml:space="preserve">. Disponível em: </w:t>
       </w:r>
@@ -18184,21 +17490,7 @@
         <w:rPr>
           <w:b/>
         </w:rPr>
-        <w:t xml:space="preserve">Data </w:t>
-      </w:r>
-      <w:proofErr w:type="spellStart"/>
-      <w:r>
-        <w:rPr>
-          <w:b/>
-        </w:rPr>
-        <w:t>Modeling</w:t>
-      </w:r>
-      <w:proofErr w:type="spellEnd"/>
-      <w:r>
-        <w:rPr>
-          <w:b/>
-        </w:rPr>
-        <w:t xml:space="preserve"> For Big Data</w:t>
+        <w:t>Data Modeling For Big Data</w:t>
       </w:r>
       <w:r>
         <w:t xml:space="preserve">. </w:t>
@@ -18317,7 +17609,7 @@
       <w:rPr>
         <w:noProof/>
       </w:rPr>
-      <w:t>44</w:t>
+      <w:t>40</w:t>
     </w:r>
     <w:r>
       <w:fldChar w:fldCharType="end"/>

</xml_diff>

<commit_message>
#tcc - Slide para a apresentação do TCC.
</commit_message>
<xml_diff>
--- a/TRABALHOS TEÓRICOS/Etapa 3 João Rafael Campos da Silva.docx
+++ b/TRABALHOS TEÓRICOS/Etapa 3 João Rafael Campos da Silva.docx
@@ -7055,7 +7055,23 @@
           <w:sz w:val="20"/>
           <w:szCs w:val="20"/>
         </w:rPr>
-        <w:t>O Facebook divulgou ao blog TechCrunchque em 2012, que processa 2,5 bilhões de conteúdo e mais de quinhentos terabytes de dados por dia. São muitos dados se comparados há alguns anos. Em 2000 25% dos dados estavam em formato digital e em 2007 já eram 94%, ou seja, um crescimento de 69% em sete anos.</w:t>
+        <w:t>O Facebook divulgou ao blog TechCrunch</w:t>
+      </w:r>
+      <w:r>
+        <w:rPr>
+          <w:rFonts w:ascii="Arial" w:hAnsi="Arial" w:cs="Arial"/>
+          <w:sz w:val="20"/>
+          <w:szCs w:val="20"/>
+        </w:rPr>
+        <w:t xml:space="preserve"> </w:t>
+      </w:r>
+      <w:r>
+        <w:rPr>
+          <w:rFonts w:ascii="Arial" w:hAnsi="Arial" w:cs="Arial"/>
+          <w:sz w:val="20"/>
+          <w:szCs w:val="20"/>
+        </w:rPr>
+        <w:t>que em 2012, que processa 2,5 bilhões de conteúdo e mais de quinhentos terabytes de dados por dia. São muitos dados se comparados há alguns anos. Em 2000 25% dos dados estavam em formato digital e em 2007 já eram 94%, ou seja, um crescimento de 69% em sete anos.</w:t>
       </w:r>
       <w:r>
         <w:rPr>
@@ -8856,7 +8872,12 @@
         <w:t>a</w:t>
       </w:r>
       <w:r>
-        <w:t xml:space="preserve"> organizada um uma lista contendo chave e valor para que possam ser dividas para o processamento paralelizado.</w:t>
+        <w:t xml:space="preserve"> organizada em </w:t>
+      </w:r>
+      <w:bookmarkStart w:id="23" w:name="_GoBack"/>
+      <w:bookmarkEnd w:id="23"/>
+      <w:r>
+        <w:t>uma lista contendo chave e valor para que possam ser dividas para o processamento paralelizado.</w:t>
       </w:r>
       <w:r>
         <w:t xml:space="preserve"> (</w:t>
@@ -8890,14 +8911,14 @@
           <w:color w:val="auto"/>
         </w:rPr>
       </w:pPr>
-      <w:bookmarkStart w:id="23" w:name="_Toc435707048"/>
+      <w:bookmarkStart w:id="24" w:name="_Toc435707048"/>
       <w:r>
         <w:t>5</w:t>
       </w:r>
       <w:r>
         <w:t>.3 Sistema de Arquivo HDFS</w:t>
       </w:r>
-      <w:bookmarkEnd w:id="23"/>
+      <w:bookmarkEnd w:id="24"/>
     </w:p>
     <w:p>
       <w:pPr>
@@ -9055,14 +9076,14 @@
           <w:color w:val="auto"/>
         </w:rPr>
       </w:pPr>
-      <w:bookmarkStart w:id="24" w:name="_Toc435707049"/>
+      <w:bookmarkStart w:id="25" w:name="_Toc435707049"/>
       <w:r>
         <w:t>5</w:t>
       </w:r>
       <w:r>
         <w:t>.3.1 NameNode</w:t>
       </w:r>
-      <w:bookmarkEnd w:id="24"/>
+      <w:bookmarkEnd w:id="25"/>
     </w:p>
     <w:p>
       <w:pPr>
@@ -9207,14 +9228,14 @@
         <w:spacing w:line="360" w:lineRule="auto"/>
         <w:jc w:val="both"/>
       </w:pPr>
-      <w:bookmarkStart w:id="25" w:name="_Toc435707050"/>
+      <w:bookmarkStart w:id="26" w:name="_Toc435707050"/>
       <w:r>
         <w:t>5</w:t>
       </w:r>
       <w:r>
         <w:t>.3.2 DataNode</w:t>
       </w:r>
-      <w:bookmarkEnd w:id="25"/>
+      <w:bookmarkEnd w:id="26"/>
     </w:p>
     <w:p>
       <w:pPr>
@@ -9269,7 +9290,7 @@
       <w:r>
         <w:br w:type="page"/>
       </w:r>
-      <w:bookmarkStart w:id="26" w:name="_Toc435707051"/>
+      <w:bookmarkStart w:id="27" w:name="_Toc435707051"/>
       <w:r>
         <w:lastRenderedPageBreak/>
         <w:t>6</w:t>
@@ -9277,7 +9298,7 @@
       <w:r>
         <w:t xml:space="preserve"> BANCOS DE DADOS NOSQL</w:t>
       </w:r>
-      <w:bookmarkEnd w:id="26"/>
+      <w:bookmarkEnd w:id="27"/>
     </w:p>
     <w:p>
       <w:pPr>
@@ -9321,14 +9342,14 @@
           <w:color w:val="auto"/>
         </w:rPr>
       </w:pPr>
-      <w:bookmarkStart w:id="27" w:name="_Toc435707052"/>
+      <w:bookmarkStart w:id="28" w:name="_Toc435707052"/>
       <w:r>
         <w:t>6</w:t>
       </w:r>
       <w:r>
         <w:t>.1 Introdução ao NoSQL</w:t>
       </w:r>
-      <w:bookmarkEnd w:id="27"/>
+      <w:bookmarkEnd w:id="28"/>
     </w:p>
     <w:p>
       <w:pPr>
@@ -9611,7 +9632,7 @@
         <w:spacing w:line="360" w:lineRule="auto"/>
         <w:jc w:val="both"/>
       </w:pPr>
-      <w:bookmarkStart w:id="28" w:name="_Toc435707053"/>
+      <w:bookmarkStart w:id="29" w:name="_Toc435707053"/>
       <w:r>
         <w:lastRenderedPageBreak/>
         <w:t>6</w:t>
@@ -9619,7 +9640,7 @@
       <w:r>
         <w:t>.2 Comparando Bancos NoSQL com o Modelo Relacional</w:t>
       </w:r>
-      <w:bookmarkEnd w:id="28"/>
+      <w:bookmarkEnd w:id="29"/>
     </w:p>
     <w:p/>
     <w:p/>
@@ -9831,7 +9852,7 @@
           <w:color w:val="auto"/>
         </w:rPr>
       </w:pPr>
-      <w:bookmarkStart w:id="29" w:name="_Toc435707054"/>
+      <w:bookmarkStart w:id="30" w:name="_Toc435707054"/>
       <w:r>
         <w:t>6</w:t>
       </w:r>
@@ -9844,7 +9865,7 @@
       <w:r>
         <w:t xml:space="preserve"> de Bancos NoSQL</w:t>
       </w:r>
-      <w:bookmarkEnd w:id="29"/>
+      <w:bookmarkEnd w:id="30"/>
     </w:p>
     <w:p>
       <w:pPr>
@@ -9992,14 +10013,14 @@
           <w:color w:val="auto"/>
         </w:rPr>
       </w:pPr>
-      <w:bookmarkStart w:id="30" w:name="_Toc435707055"/>
+      <w:bookmarkStart w:id="31" w:name="_Toc435707055"/>
       <w:r>
         <w:t>6</w:t>
       </w:r>
       <w:r>
         <w:t>.3.1 Bancos de Dados Chave/Valor</w:t>
       </w:r>
-      <w:bookmarkEnd w:id="30"/>
+      <w:bookmarkEnd w:id="31"/>
     </w:p>
     <w:p>
       <w:pPr>
@@ -10081,14 +10102,14 @@
           <w:color w:val="auto"/>
         </w:rPr>
       </w:pPr>
-      <w:bookmarkStart w:id="31" w:name="_Toc435707056"/>
+      <w:bookmarkStart w:id="32" w:name="_Toc435707056"/>
       <w:r>
         <w:t>6</w:t>
       </w:r>
       <w:r>
         <w:t>.3.2 Bancos de Dados Orientados a Documentos</w:t>
       </w:r>
-      <w:bookmarkEnd w:id="31"/>
+      <w:bookmarkEnd w:id="32"/>
     </w:p>
     <w:p>
       <w:pPr>
@@ -10172,14 +10193,14 @@
           <w:color w:val="auto"/>
         </w:rPr>
       </w:pPr>
-      <w:bookmarkStart w:id="32" w:name="_Toc435707057"/>
+      <w:bookmarkStart w:id="33" w:name="_Toc435707057"/>
       <w:r>
         <w:t>6</w:t>
       </w:r>
       <w:r>
         <w:t>.3.3 Bancos de Dados de Famílias de Colunas</w:t>
       </w:r>
-      <w:bookmarkEnd w:id="32"/>
+      <w:bookmarkEnd w:id="33"/>
     </w:p>
     <w:p>
       <w:pPr>
@@ -10361,14 +10382,14 @@
           <w:color w:val="auto"/>
         </w:rPr>
       </w:pPr>
-      <w:bookmarkStart w:id="33" w:name="_Toc435707058"/>
+      <w:bookmarkStart w:id="34" w:name="_Toc435707058"/>
       <w:r>
         <w:t>6</w:t>
       </w:r>
       <w:r>
         <w:t>.3.4 Bancos de dados de grafos</w:t>
       </w:r>
-      <w:bookmarkEnd w:id="33"/>
+      <w:bookmarkEnd w:id="34"/>
     </w:p>
     <w:p>
       <w:pPr>
@@ -10545,7 +10566,7 @@
       <w:r>
         <w:br w:type="page"/>
       </w:r>
-      <w:bookmarkStart w:id="34" w:name="_Toc435707059"/>
+      <w:bookmarkStart w:id="35" w:name="_Toc435707059"/>
       <w:r>
         <w:lastRenderedPageBreak/>
         <w:t>7</w:t>
@@ -10553,7 +10574,7 @@
       <w:r>
         <w:t xml:space="preserve"> WEBSERVICE REST</w:t>
       </w:r>
-      <w:bookmarkEnd w:id="34"/>
+      <w:bookmarkEnd w:id="35"/>
     </w:p>
     <w:p/>
     <w:p/>
@@ -10562,14 +10583,14 @@
         <w:pStyle w:val="Ttulo2"/>
         <w:spacing w:line="360" w:lineRule="auto"/>
       </w:pPr>
-      <w:bookmarkStart w:id="35" w:name="_Toc435707060"/>
+      <w:bookmarkStart w:id="36" w:name="_Toc435707060"/>
       <w:r>
         <w:t>7</w:t>
       </w:r>
       <w:r>
         <w:t>.1 Conceitos de REST</w:t>
       </w:r>
-      <w:bookmarkEnd w:id="35"/>
+      <w:bookmarkEnd w:id="36"/>
     </w:p>
     <w:p>
       <w:pPr>
@@ -10616,14 +10637,14 @@
           <w:color w:val="auto"/>
         </w:rPr>
       </w:pPr>
-      <w:bookmarkStart w:id="36" w:name="_Toc435707061"/>
+      <w:bookmarkStart w:id="37" w:name="_Toc435707061"/>
       <w:r>
         <w:t>7</w:t>
       </w:r>
       <w:r>
         <w:t>.1.1 Semânticas de Recursos</w:t>
       </w:r>
-      <w:bookmarkEnd w:id="36"/>
+      <w:bookmarkEnd w:id="37"/>
     </w:p>
     <w:p>
       <w:pPr>
@@ -10729,7 +10750,7 @@
           <w:color w:val="auto"/>
         </w:rPr>
       </w:pPr>
-      <w:bookmarkStart w:id="37" w:name="_Toc435707062"/>
+      <w:bookmarkStart w:id="38" w:name="_Toc435707062"/>
       <w:r>
         <w:lastRenderedPageBreak/>
         <w:t>7</w:t>
@@ -10737,7 +10758,7 @@
       <w:r>
         <w:t>.1.2 Interação por Métodos</w:t>
       </w:r>
-      <w:bookmarkEnd w:id="37"/>
+      <w:bookmarkEnd w:id="38"/>
     </w:p>
     <w:p>
       <w:pPr>
@@ -10925,7 +10946,7 @@
       <w:r>
         <w:br w:type="page"/>
       </w:r>
-      <w:bookmarkStart w:id="38" w:name="_Toc435707063"/>
+      <w:bookmarkStart w:id="39" w:name="_Toc435707063"/>
       <w:r>
         <w:lastRenderedPageBreak/>
         <w:t>8</w:t>
@@ -10936,7 +10957,7 @@
       <w:r>
         <w:t>metodologia</w:t>
       </w:r>
-      <w:bookmarkEnd w:id="38"/>
+      <w:bookmarkEnd w:id="39"/>
     </w:p>
     <w:p/>
     <w:p/>
@@ -11349,7 +11370,7 @@
       <w:pPr>
         <w:pStyle w:val="Ttulo1"/>
       </w:pPr>
-      <w:bookmarkStart w:id="39" w:name="_Toc435707064"/>
+      <w:bookmarkStart w:id="40" w:name="_Toc435707064"/>
       <w:r>
         <w:lastRenderedPageBreak/>
         <w:t>9</w:t>
@@ -11363,7 +11384,7 @@
       <w:r>
         <w:t>RESULTADOS</w:t>
       </w:r>
-      <w:bookmarkEnd w:id="39"/>
+      <w:bookmarkEnd w:id="40"/>
     </w:p>
     <w:p>
       <w:pPr>
@@ -11386,7 +11407,7 @@
         </w:rPr>
         <w:br/>
       </w:r>
-      <w:bookmarkStart w:id="40" w:name="_Toc435707065"/>
+      <w:bookmarkStart w:id="41" w:name="_Toc435707065"/>
       <w:r>
         <w:t>9</w:t>
       </w:r>
@@ -11396,7 +11417,7 @@
       <w:r>
         <w:t xml:space="preserve"> de Dados Meteorológicos do BDMEP</w:t>
       </w:r>
-      <w:bookmarkEnd w:id="40"/>
+      <w:bookmarkEnd w:id="41"/>
     </w:p>
     <w:p>
       <w:pPr>
@@ -12990,7 +13011,7 @@
       <w:pPr>
         <w:pStyle w:val="Ttulo2"/>
       </w:pPr>
-      <w:bookmarkStart w:id="41" w:name="_Toc435707066"/>
+      <w:bookmarkStart w:id="42" w:name="_Toc435707066"/>
       <w:r>
         <w:t>9</w:t>
       </w:r>
@@ -13003,7 +13024,7 @@
       <w:r>
         <w:t>PROTIM</w:t>
       </w:r>
-      <w:bookmarkEnd w:id="41"/>
+      <w:bookmarkEnd w:id="42"/>
     </w:p>
     <w:p>
       <w:pPr>
@@ -13474,7 +13495,7 @@
       <w:pPr>
         <w:pStyle w:val="Ttulo2"/>
       </w:pPr>
-      <w:bookmarkStart w:id="42" w:name="_Toc435707067"/>
+      <w:bookmarkStart w:id="43" w:name="_Toc435707067"/>
       <w:r>
         <w:t>9</w:t>
       </w:r>
@@ -13487,7 +13508,7 @@
       <w:r>
         <w:t xml:space="preserve"> Manipulando Arquivos no HDFS</w:t>
       </w:r>
-      <w:bookmarkEnd w:id="42"/>
+      <w:bookmarkEnd w:id="43"/>
     </w:p>
     <w:p>
       <w:pPr>
@@ -14481,7 +14502,7 @@
       <w:pPr>
         <w:pStyle w:val="Ttulo2"/>
       </w:pPr>
-      <w:bookmarkStart w:id="43" w:name="_Toc435707068"/>
+      <w:bookmarkStart w:id="44" w:name="_Toc435707068"/>
       <w:r>
         <w:lastRenderedPageBreak/>
         <w:t>9</w:t>
@@ -14495,7 +14516,7 @@
       <w:r>
         <w:t xml:space="preserve"> Testando o MapReduce com dados de Temperatura</w:t>
       </w:r>
-      <w:bookmarkEnd w:id="43"/>
+      <w:bookmarkEnd w:id="44"/>
     </w:p>
     <w:p>
       <w:pPr>
@@ -15993,12 +16014,12 @@
         <w:pStyle w:val="Ttulo1"/>
         <w:spacing w:line="360" w:lineRule="auto"/>
       </w:pPr>
-      <w:bookmarkStart w:id="44" w:name="_Toc435707069"/>
+      <w:bookmarkStart w:id="45" w:name="_Toc435707069"/>
       <w:r>
         <w:lastRenderedPageBreak/>
         <w:t>10 CONCLUSÃO</w:t>
       </w:r>
-      <w:bookmarkEnd w:id="44"/>
+      <w:bookmarkEnd w:id="45"/>
     </w:p>
     <w:p>
       <w:pPr>
@@ -16059,12 +16080,7 @@
         <w:jc w:val="both"/>
       </w:pPr>
       <w:r>
-        <w:t>Concluímos que com tecnolo</w:t>
-      </w:r>
-      <w:bookmarkStart w:id="45" w:name="_GoBack"/>
-      <w:bookmarkEnd w:id="45"/>
-      <w:r>
-        <w:t>gias poderosas e de código aberto pode ser realizada a construção de uma infraestrutura moderna e eficiente para a utilização do Big Data.</w:t>
+        <w:t>Concluímos que com tecnologias poderosas e de código aberto pode ser realizada a construção de uma infraestrutura moderna e eficiente para a utilização do Big Data.</w:t>
       </w:r>
     </w:p>
     <w:p>
@@ -17609,7 +17625,7 @@
       <w:rPr>
         <w:noProof/>
       </w:rPr>
-      <w:t>40</w:t>
+      <w:t>18</w:t>
     </w:r>
     <w:r>
       <w:fldChar w:fldCharType="end"/>
@@ -17620,7 +17636,7 @@
 
 <file path=word/numbering.xml><?xml version="1.0" encoding="utf-8"?>
 <w:numbering xmlns:wpc="http://schemas.microsoft.com/office/word/2010/wordprocessingCanvas" xmlns:mc="http://schemas.openxmlformats.org/markup-compatibility/2006" xmlns:o="urn:schemas-microsoft-com:office:office" xmlns:r="http://schemas.openxmlformats.org/officeDocument/2006/relationships" xmlns:m="http://schemas.openxmlformats.org/officeDocument/2006/math" xmlns:v="urn:schemas-microsoft-com:vml" xmlns:wp14="http://schemas.microsoft.com/office/word/2010/wordprocessingDrawing" xmlns:wp="http://schemas.openxmlformats.org/drawingml/2006/wordprocessingDrawing" xmlns:w10="urn:schemas-microsoft-com:office:word" xmlns:w="http://schemas.openxmlformats.org/wordprocessingml/2006/main" xmlns:w14="http://schemas.microsoft.com/office/word/2010/wordml" xmlns:w15="http://schemas.microsoft.com/office/word/2012/wordml" xmlns:wpg="http://schemas.microsoft.com/office/word/2010/wordprocessingGroup" xmlns:wpi="http://schemas.microsoft.com/office/word/2010/wordprocessingInk" xmlns:wne="http://schemas.microsoft.com/office/word/2006/wordml" xmlns:wps="http://schemas.microsoft.com/office/word/2010/wordprocessingShape" mc:Ignorable="w14 w15 wp14">
-  <w:abstractNum w:abstractNumId="0">
+  <w:abstractNum w:abstractNumId="0" w15:restartNumberingAfterBreak="0">
     <w:nsid w:val="258C25EA"/>
     <w:multiLevelType w:val="hybridMultilevel"/>
     <w:tmpl w:val="95FEDFE8"/>
@@ -17733,7 +17749,7 @@
       </w:rPr>
     </w:lvl>
   </w:abstractNum>
-  <w:abstractNum w:abstractNumId="1">
+  <w:abstractNum w:abstractNumId="1" w15:restartNumberingAfterBreak="0">
     <w:nsid w:val="2B372876"/>
     <w:multiLevelType w:val="hybridMultilevel"/>
     <w:tmpl w:val="D242BE7E"/>

</xml_diff>